<commit_message>
Added functionality to the Stop button to support forced track clearing on release of Stop Button.  This is to enable use at the Steaming bays where a train is removed from the tracks.  Releasing the stop will make the trackclear and set thelights to green.
</commit_message>
<xml_diff>
--- a/West Huntspill Railway Signals.docx
+++ b/West Huntspill Railway Signals.docx
@@ -4,9 +4,12 @@
   <w:body>
     <w:p>
       <w:pPr>
-        <w:ind w:hanging="709"/>
-      </w:pPr>
-      <w:r>
+        <w:ind w:hanging="142"/>
+      </w:pPr>
+      <w:r>
+        <w:rPr>
+          <w:noProof/>
+        </w:rPr>
         <w:drawing>
           <wp:inline distT="0" distB="0" distL="0" distR="0" wp14:anchorId="51B57E9D" wp14:editId="3AC72F31">
             <wp:extent cx="4374292" cy="6035254"/>
@@ -46,7 +49,7 @@
     </w:p>
     <w:p>
       <w:pPr>
-        <w:ind w:left="2552"/>
+        <w:ind w:left="3119"/>
         <w:rPr>
           <w:rFonts w:ascii="Academy Engraved LET Plain" w:eastAsiaTheme="majorEastAsia" w:hAnsi="Academy Engraved LET Plain" w:cstheme="majorBidi"/>
           <w:color w:val="2F5496" w:themeColor="accent1" w:themeShade="BF"/>
@@ -859,7 +862,7 @@
             <w:noProof/>
             <w:webHidden/>
           </w:rPr>
-          <w:t>8</w:t>
+          <w:t>9</w:t>
         </w:r>
         <w:r>
           <w:rPr>
@@ -930,7 +933,7 @@
             <w:noProof/>
             <w:webHidden/>
           </w:rPr>
-          <w:t>9</w:t>
+          <w:t>10</w:t>
         </w:r>
         <w:r>
           <w:rPr>
@@ -2336,8 +2339,6 @@
       <w:r>
         <w:fldChar w:fldCharType="end"/>
       </w:r>
-      <w:bookmarkStart w:id="0" w:name="_GoBack"/>
-      <w:bookmarkEnd w:id="0"/>
     </w:p>
     <w:p>
       <w:pPr>
@@ -2355,18 +2356,18 @@
     <w:p>
       <w:pPr>
         <w:pStyle w:val="Heading2"/>
-        <w:ind w:left="-567" w:right="-717"/>
-      </w:pPr>
-      <w:bookmarkStart w:id="1" w:name="_Toc79064659"/>
+        <w:ind w:right="-717"/>
+      </w:pPr>
+      <w:bookmarkStart w:id="0" w:name="_Toc79064659"/>
       <w:r>
         <w:lastRenderedPageBreak/>
         <w:t>Signal Box Module</w:t>
       </w:r>
-      <w:bookmarkEnd w:id="1"/>
-    </w:p>
-    <w:p>
-      <w:pPr>
-        <w:ind w:left="-567" w:right="-717"/>
+      <w:bookmarkEnd w:id="0"/>
+    </w:p>
+    <w:p>
+      <w:pPr>
+        <w:ind w:right="-717"/>
       </w:pPr>
       <w:r>
         <w:t>The signal box module is the main controller for the signals around the track.  It has two modes of operation</w:t>
@@ -2377,7 +2378,7 @@
     </w:p>
     <w:p>
       <w:pPr>
-        <w:ind w:left="-567" w:right="-717"/>
+        <w:ind w:right="-717"/>
       </w:pPr>
       <w:r>
         <w:t xml:space="preserve">Master mode enables the main processing of the signal box.  Messages are received from the </w:t>
@@ -2400,7 +2401,7 @@
     </w:p>
     <w:p>
       <w:pPr>
-        <w:ind w:left="-567" w:right="-717"/>
+        <w:ind w:right="-717"/>
       </w:pPr>
       <w:r>
         <w:t>Slave mode permits the addition of extra track display units showing the location of trains and the state of the signals.  When in slave mode the signal</w:t>
@@ -2418,14 +2419,17 @@
     <w:p>
       <w:pPr>
         <w:keepNext/>
-        <w:ind w:left="-567" w:right="-717"/>
+        <w:ind w:right="-717"/>
         <w:jc w:val="center"/>
       </w:pPr>
       <w:r>
+        <w:rPr>
+          <w:noProof/>
+        </w:rPr>
         <w:drawing>
           <wp:inline distT="0" distB="0" distL="0" distR="0" wp14:anchorId="165CCD72" wp14:editId="0142468A">
-            <wp:extent cx="1974952" cy="1993557"/>
-            <wp:effectExtent l="0" t="0" r="0" b="635"/>
+            <wp:extent cx="3539852" cy="3573199"/>
+            <wp:effectExtent l="0" t="0" r="3810" b="0"/>
             <wp:docPr id="1" name="Picture 1"/>
             <wp:cNvGraphicFramePr>
               <a:graphicFrameLocks xmlns:a="http://schemas.openxmlformats.org/drawingml/2006/main" noChangeAspect="1"/>
@@ -2446,7 +2450,7 @@
                   <pic:spPr>
                     <a:xfrm>
                       <a:off x="0" y="0"/>
-                      <a:ext cx="1987242" cy="2005963"/>
+                      <a:ext cx="3598036" cy="3631931"/>
                     </a:xfrm>
                     <a:prstGeom prst="rect">
                       <a:avLst/>
@@ -2462,21 +2466,34 @@
     <w:p>
       <w:pPr>
         <w:pStyle w:val="Caption"/>
-        <w:ind w:left="-567" w:right="-717"/>
+        <w:ind w:right="-717"/>
         <w:jc w:val="center"/>
       </w:pPr>
-      <w:bookmarkStart w:id="2" w:name="_Toc79064676"/>
+      <w:bookmarkStart w:id="1" w:name="_Toc79064676"/>
       <w:r>
         <w:t xml:space="preserve">Figure </w:t>
       </w:r>
-      <w:fldSimple w:instr=" SEQ Figure \* ARABIC ">
-        <w:r>
-          <w:rPr>
-            <w:noProof/>
-          </w:rPr>
-          <w:t>1</w:t>
-        </w:r>
-      </w:fldSimple>
+      <w:r>
+        <w:fldChar w:fldCharType="begin"/>
+      </w:r>
+      <w:r>
+        <w:instrText xml:space="preserve"> SEQ Figure \* ARABIC </w:instrText>
+      </w:r>
+      <w:r>
+        <w:fldChar w:fldCharType="separate"/>
+      </w:r>
+      <w:r>
+        <w:rPr>
+          <w:noProof/>
+        </w:rPr>
+        <w:t>1</w:t>
+      </w:r>
+      <w:r>
+        <w:rPr>
+          <w:noProof/>
+        </w:rPr>
+        <w:fldChar w:fldCharType="end"/>
+      </w:r>
       <w:r>
         <w:t xml:space="preserve"> top view of the signal box </w:t>
       </w:r>
@@ -2484,7 +2501,7 @@
       <w:r>
         <w:t>pcb</w:t>
       </w:r>
-      <w:bookmarkEnd w:id="2"/>
+      <w:bookmarkEnd w:id="1"/>
       <w:proofErr w:type="spellEnd"/>
     </w:p>
     <w:p>
@@ -2501,18 +2518,18 @@
     <w:p>
       <w:pPr>
         <w:pStyle w:val="Heading3"/>
-        <w:ind w:left="-567" w:right="-717"/>
-      </w:pPr>
-      <w:bookmarkStart w:id="3" w:name="_Toc79064660"/>
+        <w:ind w:right="-717"/>
+      </w:pPr>
+      <w:bookmarkStart w:id="2" w:name="_Toc79064660"/>
       <w:r>
         <w:lastRenderedPageBreak/>
         <w:t>Power Supply</w:t>
       </w:r>
-      <w:bookmarkEnd w:id="3"/>
-    </w:p>
-    <w:p>
-      <w:pPr>
-        <w:ind w:left="-567" w:right="-717"/>
+      <w:bookmarkEnd w:id="2"/>
+    </w:p>
+    <w:p>
+      <w:pPr>
+        <w:ind w:right="-717"/>
       </w:pPr>
       <w:r>
         <w:t>The signal box module runs from a DC power supply with a voltage between 6 and 2</w:t>
@@ -2527,13 +2544,16 @@
     <w:p>
       <w:pPr>
         <w:keepNext/>
-        <w:ind w:left="-567" w:right="-717"/>
-      </w:pPr>
-      <w:r>
+        <w:ind w:right="-717"/>
+      </w:pPr>
+      <w:r>
+        <w:rPr>
+          <w:noProof/>
+        </w:rPr>
         <w:drawing>
           <wp:inline distT="0" distB="0" distL="0" distR="0" wp14:anchorId="31AF0871" wp14:editId="09EFCAF9">
-            <wp:extent cx="3505200" cy="3011170"/>
-            <wp:effectExtent l="0" t="0" r="0" b="0"/>
+            <wp:extent cx="4324812" cy="3715264"/>
+            <wp:effectExtent l="0" t="0" r="0" b="6350"/>
             <wp:docPr id="2" name="Picture 2"/>
             <wp:cNvGraphicFramePr>
               <a:graphicFrameLocks xmlns:a="http://schemas.openxmlformats.org/drawingml/2006/main" noChangeAspect="1"/>
@@ -2554,7 +2574,7 @@
                   <pic:spPr>
                     <a:xfrm>
                       <a:off x="0" y="0"/>
-                      <a:ext cx="3505200" cy="3011170"/>
+                      <a:ext cx="4343430" cy="3731258"/>
                     </a:xfrm>
                     <a:prstGeom prst="rect">
                       <a:avLst/>
@@ -2570,40 +2590,53 @@
     <w:p>
       <w:pPr>
         <w:pStyle w:val="Caption"/>
-        <w:ind w:left="-567" w:right="-717"/>
+        <w:ind w:right="-717"/>
         <w:jc w:val="center"/>
       </w:pPr>
-      <w:bookmarkStart w:id="4" w:name="_Toc79064677"/>
+      <w:bookmarkStart w:id="3" w:name="_Toc79064677"/>
       <w:r>
         <w:t xml:space="preserve">Figure </w:t>
       </w:r>
-      <w:fldSimple w:instr=" SEQ Figure \* ARABIC ">
-        <w:r>
-          <w:rPr>
-            <w:noProof/>
-          </w:rPr>
-          <w:t>2</w:t>
-        </w:r>
-      </w:fldSimple>
+      <w:r>
+        <w:fldChar w:fldCharType="begin"/>
+      </w:r>
+      <w:r>
+        <w:instrText xml:space="preserve"> SEQ Figure \* ARABIC </w:instrText>
+      </w:r>
+      <w:r>
+        <w:fldChar w:fldCharType="separate"/>
+      </w:r>
+      <w:r>
+        <w:rPr>
+          <w:noProof/>
+        </w:rPr>
+        <w:t>2</w:t>
+      </w:r>
+      <w:r>
+        <w:rPr>
+          <w:noProof/>
+        </w:rPr>
+        <w:fldChar w:fldCharType="end"/>
+      </w:r>
       <w:r>
         <w:t xml:space="preserve"> power connection</w:t>
       </w:r>
+      <w:bookmarkEnd w:id="3"/>
+    </w:p>
+    <w:p>
+      <w:pPr>
+        <w:pStyle w:val="Heading3"/>
+        <w:ind w:right="-717"/>
+      </w:pPr>
+      <w:bookmarkStart w:id="4" w:name="_Toc79064661"/>
+      <w:r>
+        <w:t>Controls</w:t>
+      </w:r>
       <w:bookmarkEnd w:id="4"/>
     </w:p>
     <w:p>
       <w:pPr>
-        <w:pStyle w:val="Heading3"/>
-        <w:ind w:left="-567" w:right="-717"/>
-      </w:pPr>
-      <w:bookmarkStart w:id="5" w:name="_Toc79064661"/>
-      <w:r>
-        <w:t>Controls</w:t>
-      </w:r>
-      <w:bookmarkEnd w:id="5"/>
-    </w:p>
-    <w:p>
-      <w:pPr>
-        <w:ind w:left="-567" w:right="-717"/>
+        <w:ind w:right="-717"/>
       </w:pPr>
       <w:r>
         <w:t xml:space="preserve">The signal box </w:t>
@@ -2624,14 +2657,17 @@
     <w:p>
       <w:pPr>
         <w:keepNext/>
-        <w:ind w:left="-567" w:right="-717"/>
-      </w:pPr>
-      <w:r>
+        <w:ind w:right="-717"/>
+      </w:pPr>
+      <w:r>
+        <w:rPr>
+          <w:noProof/>
+        </w:rPr>
         <w:lastRenderedPageBreak/>
         <w:drawing>
           <wp:inline distT="0" distB="0" distL="0" distR="0" wp14:anchorId="7B4847EE" wp14:editId="5C837A3E">
-            <wp:extent cx="3505200" cy="2816225"/>
-            <wp:effectExtent l="0" t="0" r="0" b="3175"/>
+            <wp:extent cx="4388361" cy="3525794"/>
+            <wp:effectExtent l="0" t="0" r="6350" b="5080"/>
             <wp:docPr id="3" name="Picture 3"/>
             <wp:cNvGraphicFramePr>
               <a:graphicFrameLocks xmlns:a="http://schemas.openxmlformats.org/drawingml/2006/main" noChangeAspect="1"/>
@@ -2652,7 +2688,7 @@
                   <pic:spPr>
                     <a:xfrm>
                       <a:off x="0" y="0"/>
-                      <a:ext cx="3505200" cy="2816225"/>
+                      <a:ext cx="4408429" cy="3541918"/>
                     </a:xfrm>
                     <a:prstGeom prst="rect">
                       <a:avLst/>
@@ -2668,40 +2704,53 @@
     <w:p>
       <w:pPr>
         <w:pStyle w:val="Caption"/>
-        <w:ind w:left="-567" w:right="-717"/>
+        <w:ind w:right="-717"/>
         <w:jc w:val="center"/>
       </w:pPr>
-      <w:bookmarkStart w:id="6" w:name="_Toc79064678"/>
+      <w:bookmarkStart w:id="5" w:name="_Toc79064678"/>
       <w:r>
         <w:t xml:space="preserve">Figure </w:t>
       </w:r>
-      <w:fldSimple w:instr=" SEQ Figure \* ARABIC ">
-        <w:r>
-          <w:rPr>
-            <w:noProof/>
-          </w:rPr>
-          <w:t>3</w:t>
-        </w:r>
-      </w:fldSimple>
+      <w:r>
+        <w:fldChar w:fldCharType="begin"/>
+      </w:r>
+      <w:r>
+        <w:instrText xml:space="preserve"> SEQ Figure \* ARABIC </w:instrText>
+      </w:r>
+      <w:r>
+        <w:fldChar w:fldCharType="separate"/>
+      </w:r>
+      <w:r>
+        <w:rPr>
+          <w:noProof/>
+        </w:rPr>
+        <w:t>3</w:t>
+      </w:r>
+      <w:r>
+        <w:rPr>
+          <w:noProof/>
+        </w:rPr>
+        <w:fldChar w:fldCharType="end"/>
+      </w:r>
       <w:r>
         <w:t xml:space="preserve"> switch connections</w:t>
       </w:r>
+      <w:bookmarkEnd w:id="5"/>
+    </w:p>
+    <w:p>
+      <w:pPr>
+        <w:pStyle w:val="Heading3"/>
+        <w:ind w:right="-717"/>
+      </w:pPr>
+      <w:bookmarkStart w:id="6" w:name="_Toc79064662"/>
+      <w:r>
+        <w:t>Indicators</w:t>
+      </w:r>
       <w:bookmarkEnd w:id="6"/>
     </w:p>
     <w:p>
       <w:pPr>
-        <w:pStyle w:val="Heading3"/>
-        <w:ind w:left="-567" w:right="-717"/>
-      </w:pPr>
-      <w:bookmarkStart w:id="7" w:name="_Toc79064662"/>
-      <w:r>
-        <w:t>Indicators</w:t>
-      </w:r>
-      <w:bookmarkEnd w:id="7"/>
-    </w:p>
-    <w:p>
-      <w:pPr>
-        <w:ind w:left="-567" w:right="-717"/>
+        <w:ind w:right="-717"/>
       </w:pPr>
       <w:r>
         <w:t xml:space="preserve">The signal box module </w:t>
@@ -2785,18 +2834,18 @@
     <w:p>
       <w:pPr>
         <w:pStyle w:val="Heading3"/>
-        <w:ind w:left="-567" w:right="-717"/>
-      </w:pPr>
-      <w:bookmarkStart w:id="8" w:name="_Toc79064663"/>
+        <w:ind w:right="-717"/>
+      </w:pPr>
+      <w:bookmarkStart w:id="7" w:name="_Toc79064663"/>
       <w:r>
         <w:lastRenderedPageBreak/>
         <w:t>Typical construction</w:t>
       </w:r>
-      <w:bookmarkEnd w:id="8"/>
-    </w:p>
-    <w:p>
-      <w:pPr>
-        <w:ind w:left="-567" w:right="-717"/>
+      <w:bookmarkEnd w:id="7"/>
+    </w:p>
+    <w:p>
+      <w:pPr>
+        <w:ind w:right="-717"/>
       </w:pPr>
       <w:r>
         <w:t>The typical construction for a signal box module consists of a printed face plate showing the layout and position of the signals with the train LED</w:t>
@@ -2811,10 +2860,13 @@
     <w:p>
       <w:pPr>
         <w:keepNext/>
-        <w:ind w:left="-567" w:right="-717"/>
+        <w:ind w:right="-717"/>
         <w:jc w:val="center"/>
       </w:pPr>
       <w:r>
+        <w:rPr>
+          <w:noProof/>
+        </w:rPr>
         <w:drawing>
           <wp:inline distT="0" distB="0" distL="0" distR="0" wp14:anchorId="58F35E1A" wp14:editId="44E27C76">
             <wp:extent cx="2710249" cy="3846886"/>
@@ -2855,48 +2907,61 @@
     <w:p>
       <w:pPr>
         <w:pStyle w:val="Caption"/>
-        <w:ind w:left="-567" w:right="-717"/>
+        <w:ind w:right="-717"/>
         <w:jc w:val="center"/>
       </w:pPr>
-      <w:bookmarkStart w:id="9" w:name="_Toc79064679"/>
+      <w:bookmarkStart w:id="8" w:name="_Toc79064679"/>
       <w:r>
         <w:t xml:space="preserve">Figure </w:t>
       </w:r>
-      <w:fldSimple w:instr=" SEQ Figure \* ARABIC ">
-        <w:r>
-          <w:rPr>
-            <w:noProof/>
-          </w:rPr>
-          <w:t>4</w:t>
-        </w:r>
-      </w:fldSimple>
+      <w:r>
+        <w:fldChar w:fldCharType="begin"/>
+      </w:r>
+      <w:r>
+        <w:instrText xml:space="preserve"> SEQ Figure \* ARABIC </w:instrText>
+      </w:r>
+      <w:r>
+        <w:fldChar w:fldCharType="separate"/>
+      </w:r>
+      <w:r>
+        <w:rPr>
+          <w:noProof/>
+        </w:rPr>
+        <w:t>4</w:t>
+      </w:r>
+      <w:r>
+        <w:rPr>
+          <w:noProof/>
+        </w:rPr>
+        <w:fldChar w:fldCharType="end"/>
+      </w:r>
       <w:r>
         <w:t xml:space="preserve"> Typical face plate design</w:t>
       </w:r>
+      <w:bookmarkEnd w:id="8"/>
+    </w:p>
+    <w:p>
+      <w:pPr>
+        <w:ind w:right="-717"/>
+      </w:pPr>
+      <w:r>
+        <w:t>The LEDs are connected via ribbon cable to the signal box module.</w:t>
+      </w:r>
+    </w:p>
+    <w:p>
+      <w:pPr>
+        <w:pStyle w:val="Heading3"/>
+        <w:ind w:right="-717"/>
+      </w:pPr>
+      <w:bookmarkStart w:id="9" w:name="_Toc79064664"/>
+      <w:r>
+        <w:t>Indicators</w:t>
+      </w:r>
       <w:bookmarkEnd w:id="9"/>
     </w:p>
     <w:p>
       <w:pPr>
-        <w:ind w:left="-567" w:right="-717"/>
-      </w:pPr>
-      <w:r>
-        <w:t>The LEDs are connected via ribbon cable to the signal box module.</w:t>
-      </w:r>
-    </w:p>
-    <w:p>
-      <w:pPr>
-        <w:pStyle w:val="Heading3"/>
-        <w:ind w:left="-567" w:right="-717"/>
-      </w:pPr>
-      <w:bookmarkStart w:id="10" w:name="_Toc79064664"/>
-      <w:r>
-        <w:t>Indicators</w:t>
-      </w:r>
-      <w:bookmarkEnd w:id="10"/>
-    </w:p>
-    <w:p>
-      <w:pPr>
-        <w:ind w:left="-567" w:right="-717"/>
+        <w:ind w:right="-717"/>
       </w:pPr>
       <w:r>
         <w:t xml:space="preserve">The LEDs are connected in groups of three starting at </w:t>
@@ -2950,7 +3015,7 @@
     </w:p>
     <w:p>
       <w:pPr>
-        <w:ind w:left="-567" w:right="-717"/>
+        <w:ind w:right="-717"/>
       </w:pPr>
       <w:r>
         <w:t>The Cathode (+’ve) of the LED connects to the first wire and the Anode (-‘ve) to the next wire in the cable.</w:t>
@@ -2958,7 +3023,7 @@
     </w:p>
     <w:p>
       <w:pPr>
-        <w:ind w:left="-567" w:right="-717"/>
+        <w:ind w:right="-717"/>
       </w:pPr>
       <w:r>
         <w:lastRenderedPageBreak/>
@@ -2970,7 +3035,7 @@
     </w:p>
     <w:p>
       <w:pPr>
-        <w:ind w:left="-567" w:right="-717"/>
+        <w:ind w:right="-717"/>
       </w:pPr>
       <w:r>
         <w:t xml:space="preserve">Populate as many indicators as required for the signals deployed on the track.  Fully populating the ribbon cables and leaving the unused indicators inside the signal box case permits simple addition of extra signals </w:t>
@@ -2985,7 +3050,7 @@
     <w:p>
       <w:pPr>
         <w:keepNext/>
-        <w:ind w:left="-567" w:right="-717"/>
+        <w:ind w:right="-717"/>
         <w:jc w:val="center"/>
       </w:pPr>
       <w:r>
@@ -3038,218 +3103,231 @@
     <w:p>
       <w:pPr>
         <w:pStyle w:val="Caption"/>
-        <w:ind w:left="-567" w:right="-717"/>
+        <w:ind w:right="-717"/>
         <w:jc w:val="center"/>
       </w:pPr>
-      <w:bookmarkStart w:id="11" w:name="_Toc79064680"/>
+      <w:bookmarkStart w:id="10" w:name="_Toc79064680"/>
       <w:r>
         <w:t xml:space="preserve">Figure </w:t>
       </w:r>
-      <w:fldSimple w:instr=" SEQ Figure \* ARABIC ">
-        <w:r>
-          <w:rPr>
-            <w:noProof/>
-          </w:rPr>
-          <w:t>5</w:t>
-        </w:r>
-      </w:fldSimple>
+      <w:r>
+        <w:fldChar w:fldCharType="begin"/>
+      </w:r>
+      <w:r>
+        <w:instrText xml:space="preserve"> SEQ Figure \* ARABIC </w:instrText>
+      </w:r>
+      <w:r>
+        <w:fldChar w:fldCharType="separate"/>
+      </w:r>
+      <w:r>
+        <w:rPr>
+          <w:noProof/>
+        </w:rPr>
+        <w:t>5</w:t>
+      </w:r>
+      <w:r>
+        <w:rPr>
+          <w:noProof/>
+        </w:rPr>
+        <w:fldChar w:fldCharType="end"/>
+      </w:r>
       <w:r>
         <w:t xml:space="preserve"> indicators attached to ribbon cable</w:t>
       </w:r>
+      <w:bookmarkEnd w:id="10"/>
+    </w:p>
+    <w:p>
+      <w:pPr>
+        <w:pStyle w:val="Heading3"/>
+        <w:ind w:right="-717"/>
+      </w:pPr>
+      <w:bookmarkStart w:id="11" w:name="_Toc79064665"/>
+      <w:r>
+        <w:t>Operation</w:t>
+      </w:r>
       <w:bookmarkEnd w:id="11"/>
     </w:p>
     <w:p>
       <w:pPr>
+        <w:ind w:right="-717"/>
+      </w:pPr>
+      <w:r>
+        <w:t xml:space="preserve">Power on the signal box module.  The </w:t>
+      </w:r>
+      <w:proofErr w:type="spellStart"/>
+      <w:r>
+        <w:t>WiFi</w:t>
+      </w:r>
+      <w:proofErr w:type="spellEnd"/>
+      <w:r>
+        <w:t xml:space="preserve"> </w:t>
+      </w:r>
+      <w:r>
+        <w:t>a</w:t>
+      </w:r>
+      <w:r>
+        <w:t xml:space="preserve">ctive LED indicator will light when the </w:t>
+      </w:r>
+      <w:proofErr w:type="spellStart"/>
+      <w:r>
+        <w:t>WiFi</w:t>
+      </w:r>
+      <w:proofErr w:type="spellEnd"/>
+      <w:r>
+        <w:t xml:space="preserve"> is connected.  Note:  The </w:t>
+      </w:r>
+      <w:proofErr w:type="spellStart"/>
+      <w:r>
+        <w:t>WiFi</w:t>
+      </w:r>
+      <w:proofErr w:type="spellEnd"/>
+      <w:r>
+        <w:t xml:space="preserve"> is provided by one of the </w:t>
+      </w:r>
+      <w:r>
+        <w:t>s</w:t>
+      </w:r>
+      <w:r>
+        <w:t>ensor modules (selectable</w:t>
+      </w:r>
+      <w:r>
+        <w:t xml:space="preserve"> via jumper on the sensor module</w:t>
+      </w:r>
+      <w:r>
+        <w:t xml:space="preserve">).  Once </w:t>
+      </w:r>
+      <w:proofErr w:type="spellStart"/>
+      <w:r>
+        <w:t>WiFi</w:t>
+      </w:r>
+      <w:proofErr w:type="spellEnd"/>
+      <w:r>
+        <w:t xml:space="preserve"> is connected the signal box will liste</w:t>
+      </w:r>
+      <w:r>
+        <w:t>n</w:t>
+      </w:r>
+      <w:r>
+        <w:t xml:space="preserve"> for sensors to connect.  </w:t>
+      </w:r>
+      <w:r>
+        <w:t>When</w:t>
+      </w:r>
+      <w:r>
+        <w:t xml:space="preserve"> one or more sensors has connected the signal box module will enter </w:t>
+      </w:r>
+      <w:r>
+        <w:t>a</w:t>
+      </w:r>
+      <w:r>
+        <w:t xml:space="preserve">ctive mode and start controlling the signals.  The </w:t>
+      </w:r>
+      <w:r>
+        <w:t>s</w:t>
+      </w:r>
+      <w:r>
+        <w:t xml:space="preserve">ignals </w:t>
+      </w:r>
+      <w:r>
+        <w:t>a</w:t>
+      </w:r>
+      <w:r>
+        <w:t>ctive indicator will light.</w:t>
+      </w:r>
+    </w:p>
+    <w:p>
+      <w:pPr>
+        <w:ind w:right="-717"/>
+      </w:pPr>
+      <w:r>
+        <w:t>Any inactive sensors will be ignored</w:t>
+      </w:r>
+      <w:r>
+        <w:t xml:space="preserve"> and operation will continue with only the active s</w:t>
+      </w:r>
+      <w:r>
+        <w:t>ignals</w:t>
+      </w:r>
+      <w:r>
+        <w:t>.</w:t>
+      </w:r>
+    </w:p>
+    <w:p>
+      <w:pPr>
+        <w:ind w:right="-717"/>
+      </w:pPr>
+      <w:r>
+        <w:t>It is possible to simply turn the power on for all the sensors and signal box modules to start the signals working.</w:t>
+      </w:r>
+    </w:p>
+    <w:p>
+      <w:pPr>
         <w:pStyle w:val="Heading3"/>
-        <w:ind w:left="-567" w:right="-717"/>
-      </w:pPr>
-      <w:bookmarkStart w:id="12" w:name="_Toc79064665"/>
-      <w:r>
-        <w:t>Operation</w:t>
+        <w:ind w:right="-717"/>
+      </w:pPr>
+      <w:bookmarkStart w:id="12" w:name="_Toc79064666"/>
+      <w:r>
+        <w:t>Emergency Stop</w:t>
       </w:r>
       <w:bookmarkEnd w:id="12"/>
     </w:p>
     <w:p>
       <w:pPr>
-        <w:ind w:left="-567" w:right="-717"/>
-      </w:pPr>
-      <w:r>
-        <w:t xml:space="preserve">Power on the signal box module.  The </w:t>
-      </w:r>
-      <w:proofErr w:type="spellStart"/>
-      <w:r>
-        <w:t>WiFi</w:t>
-      </w:r>
-      <w:proofErr w:type="spellEnd"/>
-      <w:r>
-        <w:t xml:space="preserve"> </w:t>
-      </w:r>
-      <w:r>
-        <w:t>a</w:t>
-      </w:r>
-      <w:r>
-        <w:t xml:space="preserve">ctive LED indicator will light when the </w:t>
-      </w:r>
-      <w:proofErr w:type="spellStart"/>
-      <w:r>
-        <w:t>WiFi</w:t>
-      </w:r>
-      <w:proofErr w:type="spellEnd"/>
-      <w:r>
-        <w:t xml:space="preserve"> is connected.  Note:  The </w:t>
-      </w:r>
-      <w:proofErr w:type="spellStart"/>
-      <w:r>
-        <w:t>WiFi</w:t>
-      </w:r>
-      <w:proofErr w:type="spellEnd"/>
-      <w:r>
-        <w:t xml:space="preserve"> is provided by one of the </w:t>
-      </w:r>
-      <w:r>
-        <w:t>s</w:t>
-      </w:r>
-      <w:r>
-        <w:t>ensor modules (selectable</w:t>
-      </w:r>
-      <w:r>
-        <w:t xml:space="preserve"> via jumper on the sensor module</w:t>
-      </w:r>
-      <w:r>
-        <w:t xml:space="preserve">).  Once </w:t>
-      </w:r>
-      <w:proofErr w:type="spellStart"/>
-      <w:r>
-        <w:t>WiFi</w:t>
-      </w:r>
-      <w:proofErr w:type="spellEnd"/>
-      <w:r>
-        <w:t xml:space="preserve"> is connected the signal box will liste</w:t>
-      </w:r>
-      <w:r>
-        <w:t>n</w:t>
-      </w:r>
-      <w:r>
-        <w:t xml:space="preserve"> for sensors to connect.  </w:t>
-      </w:r>
-      <w:r>
-        <w:t>When</w:t>
-      </w:r>
-      <w:r>
-        <w:t xml:space="preserve"> one or more sensors has connected the signal box module will enter </w:t>
-      </w:r>
-      <w:r>
-        <w:t>a</w:t>
-      </w:r>
-      <w:r>
-        <w:t xml:space="preserve">ctive mode and start controlling the signals.  The </w:t>
-      </w:r>
-      <w:r>
-        <w:t>s</w:t>
-      </w:r>
-      <w:r>
-        <w:t xml:space="preserve">ignals </w:t>
-      </w:r>
-      <w:r>
-        <w:t>a</w:t>
-      </w:r>
-      <w:r>
-        <w:t>ctive indicator will light.</w:t>
-      </w:r>
-    </w:p>
-    <w:p>
-      <w:pPr>
-        <w:ind w:left="-567" w:right="-717"/>
-      </w:pPr>
-      <w:r>
-        <w:t>Any inactive sensors will be ignored</w:t>
-      </w:r>
-      <w:r>
-        <w:t xml:space="preserve"> and operation will continue with only the active s</w:t>
-      </w:r>
-      <w:r>
-        <w:t>ignals</w:t>
-      </w:r>
-      <w:r>
-        <w:t>.</w:t>
-      </w:r>
-    </w:p>
-    <w:p>
-      <w:pPr>
-        <w:ind w:left="-567" w:right="-717"/>
-      </w:pPr>
-      <w:r>
-        <w:t>It is possible to simply turn the power on for all the sensors and signal box modules to start the signals working.</w:t>
+        <w:ind w:right="-717"/>
+      </w:pPr>
+      <w:r>
+        <w:t xml:space="preserve">Press the </w:t>
+      </w:r>
+      <w:r>
+        <w:t>Stop button and all the signals will be set to RED.  Release the Stop button and automatic mode will resume.  Any trains that have moved while the Stop mode is enabled will be indicated in their new positions once the Stop button is release.</w:t>
       </w:r>
     </w:p>
     <w:p>
       <w:pPr>
         <w:pStyle w:val="Heading3"/>
-        <w:ind w:left="-567" w:right="-717"/>
-      </w:pPr>
-      <w:bookmarkStart w:id="13" w:name="_Toc79064666"/>
-      <w:r>
-        <w:t>Emergency Stop</w:t>
-      </w:r>
-      <w:bookmarkEnd w:id="13"/>
-    </w:p>
-    <w:p>
-      <w:pPr>
-        <w:ind w:left="-567" w:right="-717"/>
-      </w:pPr>
-      <w:r>
-        <w:t xml:space="preserve">Press the </w:t>
-      </w:r>
-      <w:r>
-        <w:t>Stop button and all the signals will be set to RED.  Release the Stop button and automatic mode will resume.  Any trains that have moved while the Stop mode is enabled will be indicated in their new positions once the Stop button is release.</w:t>
-      </w:r>
-    </w:p>
-    <w:p>
-      <w:pPr>
-        <w:pStyle w:val="Heading3"/>
-        <w:ind w:left="-567" w:right="-717"/>
-      </w:pPr>
-      <w:bookmarkStart w:id="14" w:name="_Toc79064667"/>
+        <w:ind w:right="-717"/>
+      </w:pPr>
+      <w:bookmarkStart w:id="13" w:name="_Toc79064667"/>
       <w:r>
         <w:lastRenderedPageBreak/>
         <w:t>Clear Track</w:t>
       </w:r>
+      <w:bookmarkEnd w:id="13"/>
+    </w:p>
+    <w:p>
+      <w:pPr>
+        <w:ind w:right="-717"/>
+      </w:pPr>
+      <w:r>
+        <w:t xml:space="preserve">Pressing the clear button will remove all the </w:t>
+      </w:r>
+      <w:r>
+        <w:t xml:space="preserve">yellow </w:t>
+      </w:r>
+      <w:r>
+        <w:t>track occupied indicators from the board.  R</w:t>
+      </w:r>
+      <w:r>
+        <w:t xml:space="preserve">ed </w:t>
+      </w:r>
+      <w:r>
+        <w:t>signals  (blocking access to previously occupied track) will remain RED and may be cleared by pressing and releasing the Stop button momentarily.</w:t>
+      </w:r>
+    </w:p>
+    <w:p>
+      <w:pPr>
+        <w:pStyle w:val="Heading3"/>
+        <w:ind w:right="-717"/>
+      </w:pPr>
+      <w:bookmarkStart w:id="14" w:name="_Toc79064668"/>
+      <w:r>
+        <w:t>Demo Mode</w:t>
+      </w:r>
       <w:bookmarkEnd w:id="14"/>
     </w:p>
     <w:p>
       <w:pPr>
-        <w:ind w:left="-567" w:right="-717"/>
-      </w:pPr>
-      <w:r>
-        <w:t xml:space="preserve">Pressing the clear button will remove all the </w:t>
-      </w:r>
-      <w:r>
-        <w:t xml:space="preserve">yellow </w:t>
-      </w:r>
-      <w:r>
-        <w:t>track occupied indicators from the board.  R</w:t>
-      </w:r>
-      <w:r>
-        <w:t xml:space="preserve">ed </w:t>
-      </w:r>
-      <w:r>
-        <w:t>signals  (blocking access to previously occupied track) will remain RED and may be cleared by pressing and releasing the Stop button momentarily.</w:t>
-      </w:r>
-    </w:p>
-    <w:p>
-      <w:pPr>
-        <w:pStyle w:val="Heading3"/>
-        <w:ind w:left="-567" w:right="-717"/>
-      </w:pPr>
-      <w:bookmarkStart w:id="15" w:name="_Toc79064668"/>
-      <w:r>
-        <w:t>Demo Mode</w:t>
-      </w:r>
-      <w:bookmarkEnd w:id="15"/>
-    </w:p>
-    <w:p>
-      <w:pPr>
-        <w:ind w:left="-567" w:right="-717"/>
+        <w:ind w:right="-717"/>
       </w:pPr>
       <w:r>
         <w:t>The sensor module has a demo/test mode.  This simulates a train travelling around the track switching signals to red and making track occupied.  Slave signal box modules and the signals will also indicate the simulated train travel.</w:t>
@@ -3257,7 +3335,7 @@
     </w:p>
     <w:p>
       <w:pPr>
-        <w:ind w:left="-567" w:right="-717"/>
+        <w:ind w:right="-717"/>
         <w:jc w:val="center"/>
       </w:pPr>
       <w:r>
@@ -3276,6 +3354,9 @@
         <w:t xml:space="preserve"> </w:t>
       </w:r>
       <w:r>
+        <w:rPr>
+          <w:noProof/>
+        </w:rPr>
         <w:drawing>
           <wp:inline distT="0" distB="0" distL="0" distR="0" wp14:anchorId="4BDB30B8" wp14:editId="2EF42FA1">
             <wp:extent cx="2638848" cy="2875005"/>
@@ -3316,55 +3397,65 @@
     <w:p>
       <w:pPr>
         <w:pStyle w:val="Caption"/>
-        <w:ind w:left="-567" w:right="-717"/>
+        <w:ind w:right="-717"/>
         <w:jc w:val="center"/>
       </w:pPr>
-      <w:bookmarkStart w:id="16" w:name="_Ref79054277"/>
-      <w:bookmarkStart w:id="17" w:name="_Toc79064681"/>
+      <w:bookmarkStart w:id="15" w:name="_Ref79054277"/>
+      <w:bookmarkStart w:id="16" w:name="_Toc79064681"/>
       <w:r>
         <w:t xml:space="preserve">Figure </w:t>
       </w:r>
-      <w:fldSimple w:instr=" SEQ Figure \* ARABIC ">
-        <w:r>
-          <w:rPr>
-            <w:noProof/>
-          </w:rPr>
-          <w:t>6</w:t>
-        </w:r>
-      </w:fldSimple>
+      <w:r>
+        <w:fldChar w:fldCharType="begin"/>
+      </w:r>
+      <w:r>
+        <w:instrText xml:space="preserve"> SEQ Figure \* ARABIC </w:instrText>
+      </w:r>
+      <w:r>
+        <w:fldChar w:fldCharType="separate"/>
+      </w:r>
+      <w:r>
+        <w:rPr>
+          <w:noProof/>
+        </w:rPr>
+        <w:t>6</w:t>
+      </w:r>
+      <w:r>
+        <w:rPr>
+          <w:noProof/>
+        </w:rPr>
+        <w:fldChar w:fldCharType="end"/>
+      </w:r>
       <w:r>
         <w:t xml:space="preserve"> Indicator detail</w:t>
       </w:r>
+      <w:bookmarkEnd w:id="15"/>
       <w:bookmarkEnd w:id="16"/>
+    </w:p>
+    <w:p>
+      <w:pPr>
+        <w:pStyle w:val="Heading2"/>
+        <w:ind w:right="-717"/>
+      </w:pPr>
+      <w:bookmarkStart w:id="17" w:name="_Toc79064669"/>
+      <w:r>
+        <w:lastRenderedPageBreak/>
+        <w:t>Sensor Module</w:t>
+      </w:r>
       <w:bookmarkEnd w:id="17"/>
     </w:p>
     <w:p>
       <w:pPr>
-        <w:pStyle w:val="Heading2"/>
-        <w:ind w:left="-567" w:right="-717"/>
-      </w:pPr>
-      <w:bookmarkStart w:id="18" w:name="_Toc79064669"/>
-      <w:r>
-        <w:t>Sensor Module</w:t>
-      </w:r>
-      <w:bookmarkEnd w:id="18"/>
-    </w:p>
-    <w:p>
-      <w:pPr>
-        <w:ind w:left="-567" w:right="-717"/>
-      </w:pPr>
-      <w:r>
-        <w:t xml:space="preserve">The sensor module provides multiple functions and great flexibility in layout and use.  The sensor module uses an ultra-sonic range sensor to detect the </w:t>
-      </w:r>
-      <w:r>
-        <w:lastRenderedPageBreak/>
-        <w:t xml:space="preserve">presence of a train.  The sensor has a maximum range of 4m and a sensor beam width of 15 degrees.  The sensor should be positioned such that a train travelling along the track passes through the ultra-sonic beam.  The sensor range is adjustable to eliminate false detection such as from a person walking between the track and the sensor or along the outside of the track.  </w:t>
+        <w:ind w:right="-717"/>
+      </w:pPr>
+      <w:r>
+        <w:t xml:space="preserve">The sensor module provides multiple functions and great flexibility in layout and use.  The sensor module uses an ultra-sonic range sensor to detect the presence of a train.  The sensor has a maximum range of 4m and a sensor beam width of 15 degrees.  The sensor should be positioned such that a train travelling along the track passes through the ultra-sonic beam.  The sensor range is adjustable to eliminate false detection such as from a person walking between the track and the sensor or along the outside of the track.  </w:t>
       </w:r>
     </w:p>
     <w:p>
       <w:pPr>
         <w:keepNext/>
-        <w:ind w:left="-567" w:right="-717"/>
+        <w:ind w:right="-717"/>
         <w:jc w:val="center"/>
       </w:pPr>
       <w:r>
@@ -3373,8 +3464,8 @@
         </w:rPr>
         <w:drawing>
           <wp:inline distT="0" distB="0" distL="0" distR="0" wp14:anchorId="12724D17" wp14:editId="46041730">
-            <wp:extent cx="2964613" cy="2627871"/>
-            <wp:effectExtent l="0" t="0" r="0" b="1270"/>
+            <wp:extent cx="3884664" cy="3443416"/>
+            <wp:effectExtent l="0" t="0" r="1905" b="0"/>
             <wp:docPr id="9" name="Picture 9"/>
             <wp:cNvGraphicFramePr>
               <a:graphicFrameLocks xmlns:a="http://schemas.openxmlformats.org/drawingml/2006/main" noChangeAspect="1"/>
@@ -3401,7 +3492,7 @@
                   <pic:spPr>
                     <a:xfrm>
                       <a:off x="0" y="0"/>
-                      <a:ext cx="3025660" cy="2681984"/>
+                      <a:ext cx="3999846" cy="3545515"/>
                     </a:xfrm>
                     <a:prstGeom prst="rect">
                       <a:avLst/>
@@ -3417,56 +3508,79 @@
     <w:p>
       <w:pPr>
         <w:pStyle w:val="Caption"/>
-        <w:ind w:left="-567" w:right="-717"/>
+        <w:ind w:right="-717"/>
         <w:jc w:val="center"/>
       </w:pPr>
-      <w:bookmarkStart w:id="19" w:name="_Toc79064682"/>
+      <w:bookmarkStart w:id="18" w:name="_Toc79064682"/>
       <w:r>
         <w:t xml:space="preserve">Figure </w:t>
       </w:r>
-      <w:fldSimple w:instr=" SEQ Figure \* ARABIC ">
-        <w:r>
-          <w:rPr>
-            <w:noProof/>
-          </w:rPr>
-          <w:t>7</w:t>
-        </w:r>
-      </w:fldSimple>
+      <w:r>
+        <w:fldChar w:fldCharType="begin"/>
+      </w:r>
+      <w:r>
+        <w:instrText xml:space="preserve"> SEQ Fig</w:instrText>
+      </w:r>
+      <w:r>
+        <w:instrText xml:space="preserve">ure \* ARABIC </w:instrText>
+      </w:r>
+      <w:r>
+        <w:fldChar w:fldCharType="separate"/>
+      </w:r>
+      <w:r>
+        <w:rPr>
+          <w:noProof/>
+        </w:rPr>
+        <w:t>7</w:t>
+      </w:r>
+      <w:r>
+        <w:rPr>
+          <w:noProof/>
+        </w:rPr>
+        <w:fldChar w:fldCharType="end"/>
+      </w:r>
       <w:r>
         <w:t xml:space="preserve"> Sensor module</w:t>
       </w:r>
+      <w:bookmarkEnd w:id="18"/>
+    </w:p>
+    <w:p>
+      <w:pPr>
+        <w:ind w:right="-717"/>
+      </w:pPr>
+      <w:r>
+        <w:t>The sensor module supports a stop button that can be used to turn the signal to red manually.  This permits the control of the signal by the station master</w:t>
+      </w:r>
+      <w:r>
+        <w:t xml:space="preserve"> or steaming bay transfer</w:t>
+      </w:r>
+      <w:r>
+        <w:t xml:space="preserve"> to control departure of trains from the station or to prevent access to the transfer area when trains are being staged.  There are two high current capable outputs for connection to the signal lights.  The sensor modules are also capable of providing the </w:t>
+      </w:r>
+      <w:proofErr w:type="spellStart"/>
+      <w:r>
+        <w:t>WiFi</w:t>
+      </w:r>
+      <w:proofErr w:type="spellEnd"/>
+      <w:r>
+        <w:t xml:space="preserve"> network for the system.</w:t>
+      </w:r>
+    </w:p>
+    <w:p>
+      <w:pPr>
+        <w:pStyle w:val="Heading3"/>
+        <w:ind w:right="-717"/>
+      </w:pPr>
+      <w:bookmarkStart w:id="19" w:name="_Toc79064670"/>
+      <w:r>
+        <w:lastRenderedPageBreak/>
+        <w:t>Power Supply</w:t>
+      </w:r>
       <w:bookmarkEnd w:id="19"/>
     </w:p>
     <w:p>
       <w:pPr>
-        <w:ind w:left="-567" w:right="-717"/>
-      </w:pPr>
-      <w:r>
-        <w:t xml:space="preserve">The sensor module supports a stop button that can be used to turn the signal to red manually.  This permits the control of the signal by the station master to control departure of trains from the station or to prevent access to the transfer area when trains are being staged.  There are two high current capable outputs for connection to the signal lights.  The sensor modules are also capable of providing the </w:t>
-      </w:r>
-      <w:proofErr w:type="spellStart"/>
-      <w:r>
-        <w:t>WiFi</w:t>
-      </w:r>
-      <w:proofErr w:type="spellEnd"/>
-      <w:r>
-        <w:t xml:space="preserve"> network for the system.</w:t>
-      </w:r>
-    </w:p>
-    <w:p>
-      <w:pPr>
-        <w:pStyle w:val="Heading3"/>
-        <w:ind w:left="-567" w:right="-717"/>
-      </w:pPr>
-      <w:bookmarkStart w:id="20" w:name="_Toc79064670"/>
-      <w:r>
-        <w:t>Power Supply</w:t>
-      </w:r>
-      <w:bookmarkEnd w:id="20"/>
-    </w:p>
-    <w:p>
-      <w:pPr>
-        <w:ind w:left="-567" w:right="-717"/>
+        <w:ind w:right="-717"/>
       </w:pPr>
       <w:r>
         <w:t>The sensor module has flexible power supply options.  It is possible to use different power supplies for the module and the signal lights.  This provides more options of lights types, including the possibility of switching motors or solenoids to control functions such as gates, barriers or bells.</w:t>
@@ -3474,7 +3588,7 @@
     </w:p>
     <w:p>
       <w:pPr>
-        <w:ind w:left="-567" w:right="-717"/>
+        <w:ind w:right="-717"/>
       </w:pPr>
       <w:r>
         <w:t>If a single supply is to be used a jumper is connected to JP1 and power connected to J1</w:t>
@@ -3483,11 +3597,13 @@
     <w:p>
       <w:pPr>
         <w:keepNext/>
-        <w:ind w:left="-567" w:right="-717"/>
+        <w:ind w:right="-717"/>
         <w:jc w:val="center"/>
       </w:pPr>
       <w:r>
-        <w:lastRenderedPageBreak/>
+        <w:rPr>
+          <w:noProof/>
+        </w:rPr>
         <w:drawing>
           <wp:inline distT="0" distB="0" distL="0" distR="0" wp14:anchorId="11AB96CC" wp14:editId="2BB4D3B0">
             <wp:extent cx="3505200" cy="2167890"/>
@@ -3528,30 +3644,43 @@
     <w:p>
       <w:pPr>
         <w:pStyle w:val="Caption"/>
-        <w:ind w:left="-567" w:right="-717"/>
+        <w:ind w:right="-717"/>
         <w:jc w:val="center"/>
       </w:pPr>
-      <w:bookmarkStart w:id="21" w:name="_Toc79064683"/>
+      <w:bookmarkStart w:id="20" w:name="_Toc79064683"/>
       <w:r>
         <w:t xml:space="preserve">Figure </w:t>
       </w:r>
-      <w:fldSimple w:instr=" SEQ Figure \* ARABIC ">
-        <w:r>
-          <w:rPr>
-            <w:noProof/>
-          </w:rPr>
-          <w:t>8</w:t>
-        </w:r>
-      </w:fldSimple>
+      <w:r>
+        <w:fldChar w:fldCharType="begin"/>
+      </w:r>
+      <w:r>
+        <w:instrText xml:space="preserve"> SEQ Figure \* ARABIC </w:instrText>
+      </w:r>
+      <w:r>
+        <w:fldChar w:fldCharType="separate"/>
+      </w:r>
+      <w:r>
+        <w:rPr>
+          <w:noProof/>
+        </w:rPr>
+        <w:t>8</w:t>
+      </w:r>
+      <w:r>
+        <w:rPr>
+          <w:noProof/>
+        </w:rPr>
+        <w:fldChar w:fldCharType="end"/>
+      </w:r>
       <w:r>
         <w:t xml:space="preserve"> Power connection</w:t>
       </w:r>
-      <w:bookmarkEnd w:id="21"/>
+      <w:bookmarkEnd w:id="20"/>
     </w:p>
     <w:p>
       <w:pPr>
         <w:pStyle w:val="Heading4"/>
-        <w:ind w:left="-567" w:right="-717"/>
+        <w:ind w:right="-717"/>
       </w:pPr>
       <w:r>
         <w:t>Board Power</w:t>
@@ -3559,7 +3688,7 @@
     </w:p>
     <w:p>
       <w:pPr>
-        <w:ind w:left="-567" w:right="-717"/>
+        <w:ind w:right="-717"/>
       </w:pPr>
       <w:r>
         <w:t xml:space="preserve">Connector J2 is used for </w:t>
@@ -3570,16 +3699,30 @@
     </w:p>
     <w:p>
       <w:pPr>
+        <w:rPr>
+          <w:rFonts w:asciiTheme="majorHAnsi" w:eastAsiaTheme="majorEastAsia" w:hAnsiTheme="majorHAnsi" w:cstheme="majorBidi"/>
+          <w:i/>
+          <w:iCs/>
+          <w:color w:val="2F5496" w:themeColor="accent1" w:themeShade="BF"/>
+        </w:rPr>
+      </w:pPr>
+      <w:r>
+        <w:br w:type="page"/>
+      </w:r>
+    </w:p>
+    <w:p>
+      <w:pPr>
         <w:pStyle w:val="Heading4"/>
-        <w:ind w:left="-567" w:right="-717"/>
-      </w:pPr>
-      <w:r>
+        <w:ind w:right="-717"/>
+      </w:pPr>
+      <w:r>
+        <w:lastRenderedPageBreak/>
         <w:t>Signal Power</w:t>
       </w:r>
     </w:p>
     <w:p>
       <w:pPr>
-        <w:ind w:left="-567" w:right="-717"/>
+        <w:ind w:right="-717"/>
       </w:pPr>
       <w:r>
         <w:t>Connector J1 is used for the signal lights power and supports voltages from 6 to 60V.  The sensor module switches can handle 50A maximum but require additional heat sinks for currents over 10A.  If inductive loads (motors, solenoids, relays etc) are connect then the protection diode D4 (DSSK50-01A) must be fitted.</w:t>
@@ -3588,11 +3731,13 @@
     <w:p>
       <w:pPr>
         <w:keepNext/>
-        <w:ind w:left="-567" w:right="-717"/>
+        <w:ind w:right="-717"/>
         <w:jc w:val="center"/>
       </w:pPr>
       <w:r>
-        <w:lastRenderedPageBreak/>
+        <w:rPr>
+          <w:noProof/>
+        </w:rPr>
         <w:drawing>
           <wp:inline distT="0" distB="0" distL="0" distR="0" wp14:anchorId="45323F57" wp14:editId="18978D15">
             <wp:extent cx="3505200" cy="3211830"/>
@@ -3633,29 +3778,42 @@
     <w:p>
       <w:pPr>
         <w:pStyle w:val="Caption"/>
-        <w:ind w:left="-567" w:right="-717"/>
+        <w:ind w:right="-717"/>
         <w:jc w:val="center"/>
       </w:pPr>
-      <w:bookmarkStart w:id="22" w:name="_Toc79064684"/>
+      <w:bookmarkStart w:id="21" w:name="_Toc79064684"/>
       <w:r>
         <w:t xml:space="preserve">Figure </w:t>
       </w:r>
-      <w:fldSimple w:instr=" SEQ Figure \* ARABIC ">
-        <w:r>
-          <w:rPr>
-            <w:noProof/>
-          </w:rPr>
-          <w:t>9</w:t>
-        </w:r>
-      </w:fldSimple>
+      <w:r>
+        <w:fldChar w:fldCharType="begin"/>
+      </w:r>
+      <w:r>
+        <w:instrText xml:space="preserve"> SEQ Figure \* ARABIC </w:instrText>
+      </w:r>
+      <w:r>
+        <w:fldChar w:fldCharType="separate"/>
+      </w:r>
+      <w:r>
+        <w:rPr>
+          <w:noProof/>
+        </w:rPr>
+        <w:t>9</w:t>
+      </w:r>
+      <w:r>
+        <w:rPr>
+          <w:noProof/>
+        </w:rPr>
+        <w:fldChar w:fldCharType="end"/>
+      </w:r>
       <w:r>
         <w:t xml:space="preserve"> Location of protection diode</w:t>
       </w:r>
-      <w:bookmarkEnd w:id="22"/>
-    </w:p>
-    <w:p>
-      <w:pPr>
-        <w:ind w:left="-567" w:right="-717"/>
+      <w:bookmarkEnd w:id="21"/>
+    </w:p>
+    <w:p>
+      <w:pPr>
+        <w:ind w:right="-717"/>
       </w:pPr>
       <w:r>
         <w:t xml:space="preserve">Important! If JP1 is fitted the signal power must not exceed 24V or damage to the sensor module will occur. </w:t>
@@ -3675,18 +3833,18 @@
     <w:p>
       <w:pPr>
         <w:pStyle w:val="Heading3"/>
-        <w:ind w:left="-567" w:right="-717"/>
-      </w:pPr>
-      <w:bookmarkStart w:id="23" w:name="_Toc79064671"/>
+        <w:ind w:right="-717"/>
+      </w:pPr>
+      <w:bookmarkStart w:id="22" w:name="_Toc79064671"/>
       <w:r>
         <w:lastRenderedPageBreak/>
         <w:t>Signal Connections</w:t>
       </w:r>
-      <w:bookmarkEnd w:id="23"/>
-    </w:p>
-    <w:p>
-      <w:pPr>
-        <w:ind w:left="-567" w:right="-717"/>
+      <w:bookmarkEnd w:id="22"/>
+    </w:p>
+    <w:p>
+      <w:pPr>
+        <w:ind w:right="-717"/>
       </w:pPr>
       <w:r>
         <w:t xml:space="preserve">The signal lights are connected to </w:t>
@@ -3698,10 +3856,13 @@
     <w:p>
       <w:pPr>
         <w:keepNext/>
-        <w:ind w:left="-567" w:right="-717"/>
+        <w:ind w:right="-717"/>
         <w:jc w:val="center"/>
       </w:pPr>
       <w:r>
+        <w:rPr>
+          <w:noProof/>
+        </w:rPr>
         <w:drawing>
           <wp:inline distT="0" distB="0" distL="0" distR="0" wp14:anchorId="33BC370F" wp14:editId="3A6CB324">
             <wp:extent cx="3505200" cy="2301240"/>
@@ -3742,40 +3903,53 @@
     <w:p>
       <w:pPr>
         <w:pStyle w:val="Caption"/>
-        <w:ind w:left="-567" w:right="-717"/>
+        <w:ind w:right="-717"/>
         <w:jc w:val="center"/>
       </w:pPr>
-      <w:bookmarkStart w:id="24" w:name="_Toc79064685"/>
+      <w:bookmarkStart w:id="23" w:name="_Toc79064685"/>
       <w:r>
         <w:t xml:space="preserve">Figure </w:t>
       </w:r>
-      <w:fldSimple w:instr=" SEQ Figure \* ARABIC ">
-        <w:r>
-          <w:rPr>
-            <w:noProof/>
-          </w:rPr>
-          <w:t>10</w:t>
-        </w:r>
-      </w:fldSimple>
+      <w:r>
+        <w:fldChar w:fldCharType="begin"/>
+      </w:r>
+      <w:r>
+        <w:instrText xml:space="preserve"> SEQ Figure \* ARABIC </w:instrText>
+      </w:r>
+      <w:r>
+        <w:fldChar w:fldCharType="separate"/>
+      </w:r>
+      <w:r>
+        <w:rPr>
+          <w:noProof/>
+        </w:rPr>
+        <w:t>10</w:t>
+      </w:r>
+      <w:r>
+        <w:rPr>
+          <w:noProof/>
+        </w:rPr>
+        <w:fldChar w:fldCharType="end"/>
+      </w:r>
       <w:r>
         <w:t xml:space="preserve"> Signal light connectors</w:t>
       </w:r>
+      <w:bookmarkEnd w:id="23"/>
+    </w:p>
+    <w:p>
+      <w:pPr>
+        <w:pStyle w:val="Heading3"/>
+        <w:ind w:right="-717"/>
+      </w:pPr>
+      <w:bookmarkStart w:id="24" w:name="_Toc79064672"/>
+      <w:r>
+        <w:t>Stop button</w:t>
+      </w:r>
       <w:bookmarkEnd w:id="24"/>
     </w:p>
     <w:p>
       <w:pPr>
-        <w:pStyle w:val="Heading3"/>
-        <w:ind w:left="-567" w:right="-717"/>
-      </w:pPr>
-      <w:bookmarkStart w:id="25" w:name="_Toc79064672"/>
-      <w:r>
-        <w:t>Stop button</w:t>
-      </w:r>
-      <w:bookmarkEnd w:id="25"/>
-    </w:p>
-    <w:p>
-      <w:pPr>
-        <w:ind w:left="-567" w:right="-717"/>
+        <w:ind w:right="-717"/>
         <w:rPr>
           <w:rStyle w:val="Heading3Char"/>
         </w:rPr>
@@ -3793,14 +3967,14 @@
     <w:p>
       <w:pPr>
         <w:pStyle w:val="Heading4"/>
-        <w:ind w:left="-567" w:right="-717"/>
+        <w:ind w:right="-717"/>
         <w:rPr>
           <w:rStyle w:val="Heading3Char"/>
           <w:i w:val="0"/>
           <w:color w:val="2F5496" w:themeColor="accent1" w:themeShade="BF"/>
         </w:rPr>
       </w:pPr>
-      <w:bookmarkStart w:id="26" w:name="_Toc79064673"/>
+      <w:bookmarkStart w:id="25" w:name="_Toc79064673"/>
       <w:r>
         <w:rPr>
           <w:rStyle w:val="Heading3Char"/>
@@ -3809,11 +3983,11 @@
         </w:rPr>
         <w:t>Address</w:t>
       </w:r>
-      <w:bookmarkEnd w:id="26"/>
-    </w:p>
-    <w:p>
-      <w:pPr>
-        <w:ind w:left="-567" w:right="-717"/>
+      <w:bookmarkEnd w:id="25"/>
+    </w:p>
+    <w:p>
+      <w:pPr>
+        <w:ind w:right="-717"/>
       </w:pPr>
       <w:r>
         <w:t xml:space="preserve">Each sensor module needs to be assigned an address.  This corresponds to </w:t>
@@ -3840,12 +4014,12 @@
         <w:rPr>
           <w:i/>
         </w:rPr>
+        <w:instrText xml:space="preserve"> \* MERGEFORMAT </w:instrText>
       </w:r>
       <w:r>
         <w:rPr>
           <w:i/>
         </w:rPr>
-        <w:instrText xml:space="preserve"> \* MERGEFORMAT </w:instrText>
       </w:r>
       <w:r>
         <w:rPr>
@@ -3890,7 +4064,7 @@
     </w:p>
     <w:p>
       <w:pPr>
-        <w:ind w:left="-567" w:right="-717"/>
+        <w:ind w:right="-717"/>
       </w:pPr>
       <w:r>
         <w:t xml:space="preserve">Addresses are set using SW1 </w:t>
@@ -3899,10 +4073,13 @@
     <w:p>
       <w:pPr>
         <w:keepNext/>
-        <w:ind w:left="-567" w:right="-717"/>
+        <w:ind w:right="-717"/>
         <w:jc w:val="center"/>
       </w:pPr>
       <w:r>
+        <w:rPr>
+          <w:noProof/>
+        </w:rPr>
         <w:lastRenderedPageBreak/>
         <w:drawing>
           <wp:inline distT="0" distB="0" distL="0" distR="0" wp14:anchorId="239888E1" wp14:editId="6D74DB18">
@@ -3944,29 +4121,42 @@
     <w:p>
       <w:pPr>
         <w:pStyle w:val="Caption"/>
-        <w:ind w:left="-567" w:right="-717"/>
+        <w:ind w:right="-717"/>
         <w:jc w:val="center"/>
       </w:pPr>
-      <w:bookmarkStart w:id="27" w:name="_Toc79064686"/>
+      <w:bookmarkStart w:id="26" w:name="_Toc79064686"/>
       <w:r>
         <w:t xml:space="preserve">Figure </w:t>
       </w:r>
-      <w:fldSimple w:instr=" SEQ Figure \* ARABIC ">
-        <w:r>
-          <w:rPr>
-            <w:noProof/>
-          </w:rPr>
-          <w:t>11</w:t>
-        </w:r>
-      </w:fldSimple>
+      <w:r>
+        <w:fldChar w:fldCharType="begin"/>
+      </w:r>
+      <w:r>
+        <w:instrText xml:space="preserve"> SEQ Figure \* ARABIC </w:instrText>
+      </w:r>
+      <w:r>
+        <w:fldChar w:fldCharType="separate"/>
+      </w:r>
+      <w:r>
+        <w:rPr>
+          <w:noProof/>
+        </w:rPr>
+        <w:t>11</w:t>
+      </w:r>
+      <w:r>
+        <w:rPr>
+          <w:noProof/>
+        </w:rPr>
+        <w:fldChar w:fldCharType="end"/>
+      </w:r>
       <w:r>
         <w:t xml:space="preserve"> Address switch</w:t>
       </w:r>
-      <w:bookmarkEnd w:id="27"/>
-    </w:p>
-    <w:p>
-      <w:pPr>
-        <w:ind w:left="-567" w:right="-717"/>
+      <w:bookmarkEnd w:id="26"/>
+    </w:p>
+    <w:p>
+      <w:pPr>
+        <w:ind w:right="-717"/>
       </w:pPr>
       <w:r>
         <w:t>The following table shows the switch settings for all possible addresses.</w:t>
@@ -3976,7 +4166,7 @@
       <w:tblPr>
         <w:tblStyle w:val="TableGrid"/>
         <w:tblW w:w="5510" w:type="dxa"/>
-        <w:tblInd w:w="137" w:type="dxa"/>
+        <w:tblInd w:w="565" w:type="dxa"/>
         <w:tblLook w:val="04A0" w:firstRow="1" w:lastRow="0" w:firstColumn="1" w:lastColumn="0" w:noHBand="0" w:noVBand="1"/>
       </w:tblPr>
       <w:tblGrid>
@@ -5320,7 +5510,7 @@
     </w:tbl>
     <w:p>
       <w:pPr>
-        <w:ind w:left="-567" w:right="-717"/>
+        <w:ind w:right="-717"/>
       </w:pPr>
       <w:r>
         <w:t xml:space="preserve">When using multiple sensor modules for a single section </w:t>
@@ -5335,7 +5525,7 @@
     <w:p>
       <w:pPr>
         <w:pStyle w:val="Heading4"/>
-        <w:ind w:left="-567" w:right="-717"/>
+        <w:ind w:right="-717"/>
       </w:pPr>
       <w:r>
         <w:lastRenderedPageBreak/>
@@ -5344,7 +5534,7 @@
     </w:p>
     <w:p>
       <w:pPr>
-        <w:ind w:left="-567" w:right="-717"/>
+        <w:ind w:right="-717"/>
       </w:pPr>
       <w:r>
         <w:t>The three local jumpers permit configuration of the board characteristics.</w:t>
@@ -5353,14 +5543,17 @@
     <w:p>
       <w:pPr>
         <w:keepNext/>
-        <w:ind w:left="-567" w:right="-717"/>
+        <w:ind w:right="-717"/>
         <w:jc w:val="center"/>
       </w:pPr>
       <w:r>
+        <w:rPr>
+          <w:noProof/>
+        </w:rPr>
         <w:drawing>
           <wp:inline distT="0" distB="0" distL="0" distR="0" wp14:anchorId="4B580315" wp14:editId="6E14BCF9">
-            <wp:extent cx="3505200" cy="2127250"/>
-            <wp:effectExtent l="0" t="0" r="0" b="6350"/>
+            <wp:extent cx="4072198" cy="2471352"/>
+            <wp:effectExtent l="0" t="0" r="5080" b="5715"/>
             <wp:docPr id="15" name="Picture 15"/>
             <wp:cNvGraphicFramePr>
               <a:graphicFrameLocks xmlns:a="http://schemas.openxmlformats.org/drawingml/2006/main" noChangeAspect="1"/>
@@ -5381,7 +5574,7 @@
                   <pic:spPr>
                     <a:xfrm>
                       <a:off x="0" y="0"/>
-                      <a:ext cx="3505200" cy="2127250"/>
+                      <a:ext cx="4080785" cy="2476563"/>
                     </a:xfrm>
                     <a:prstGeom prst="rect">
                       <a:avLst/>
@@ -5397,30 +5590,43 @@
     <w:p>
       <w:pPr>
         <w:pStyle w:val="Caption"/>
-        <w:ind w:left="-567" w:right="-717"/>
+        <w:ind w:right="-717"/>
         <w:jc w:val="center"/>
       </w:pPr>
-      <w:bookmarkStart w:id="28" w:name="_Toc79064687"/>
+      <w:bookmarkStart w:id="27" w:name="_Toc79064687"/>
       <w:r>
         <w:t xml:space="preserve">Figure </w:t>
       </w:r>
-      <w:fldSimple w:instr=" SEQ Figure \* ARABIC ">
-        <w:r>
-          <w:rPr>
-            <w:noProof/>
-          </w:rPr>
-          <w:t>12</w:t>
-        </w:r>
-      </w:fldSimple>
+      <w:r>
+        <w:fldChar w:fldCharType="begin"/>
+      </w:r>
+      <w:r>
+        <w:instrText xml:space="preserve"> SEQ Figure \* ARABIC </w:instrText>
+      </w:r>
+      <w:r>
+        <w:fldChar w:fldCharType="separate"/>
+      </w:r>
+      <w:r>
+        <w:rPr>
+          <w:noProof/>
+        </w:rPr>
+        <w:t>12</w:t>
+      </w:r>
+      <w:r>
+        <w:rPr>
+          <w:noProof/>
+        </w:rPr>
+        <w:fldChar w:fldCharType="end"/>
+      </w:r>
       <w:r>
         <w:t xml:space="preserve"> Local configuration jumpers</w:t>
       </w:r>
-      <w:bookmarkEnd w:id="28"/>
+      <w:bookmarkEnd w:id="27"/>
     </w:p>
     <w:p>
       <w:pPr>
         <w:pStyle w:val="Heading5"/>
-        <w:ind w:left="-567" w:right="-717"/>
+        <w:ind w:right="-717"/>
       </w:pPr>
       <w:r>
         <w:t xml:space="preserve">Local </w:t>
@@ -5433,7 +5639,7 @@
     </w:p>
     <w:p>
       <w:pPr>
-        <w:ind w:left="-567" w:right="-717"/>
+        <w:ind w:right="-717"/>
       </w:pPr>
       <w:r>
         <w:t xml:space="preserve">When JP4 is shorted the sensor module will create a </w:t>
@@ -5457,8 +5663,35 @@
     </w:p>
     <w:p>
       <w:pPr>
+        <w:ind w:right="-717"/>
+      </w:pPr>
+      <w:r>
+        <w:t xml:space="preserve">Note Local </w:t>
+      </w:r>
+      <w:proofErr w:type="spellStart"/>
+      <w:r>
+        <w:t>WiFi</w:t>
+      </w:r>
+      <w:proofErr w:type="spellEnd"/>
+      <w:r>
+        <w:t xml:space="preserve"> only supports six connected </w:t>
+      </w:r>
+      <w:r>
+        <w:t xml:space="preserve">devices.  For larger networks of devices and external </w:t>
+      </w:r>
+      <w:proofErr w:type="spellStart"/>
+      <w:r>
+        <w:t>WiFi</w:t>
+      </w:r>
+      <w:proofErr w:type="spellEnd"/>
+      <w:r>
+        <w:t xml:space="preserve"> device is required.</w:t>
+      </w:r>
+    </w:p>
+    <w:p>
+      <w:pPr>
         <w:pStyle w:val="Heading5"/>
-        <w:ind w:left="-567" w:right="-717"/>
+        <w:ind w:right="-717"/>
       </w:pPr>
       <w:r>
         <w:t>Local Stop</w:t>
@@ -5466,19 +5699,58 @@
     </w:p>
     <w:p>
       <w:pPr>
-        <w:ind w:left="-567" w:right="-717"/>
+        <w:ind w:right="-717"/>
       </w:pPr>
       <w:r>
         <w:t xml:space="preserve">JP2 is used to </w:t>
       </w:r>
       <w:r>
-        <w:t>configure the module as a remote stop switch.  Note; the signal light switching still functions so local lights can be connected to the remote sensor module to act as tally lights to show the station master the current light status if the main signal lights are not visible to the station master.</w:t>
+        <w:t xml:space="preserve">configure the </w:t>
+      </w:r>
+      <w:r>
+        <w:t>operation of the</w:t>
+      </w:r>
+      <w:r>
+        <w:t xml:space="preserve"> stop switch.  </w:t>
+      </w:r>
+      <w:r>
+        <w:t>When the jumper is not fitted the</w:t>
+      </w:r>
+      <w:r>
+        <w:t xml:space="preserve"> presence of a train on the track is determined by the train sensor.  </w:t>
+      </w:r>
+      <w:r>
+        <w:t xml:space="preserve">When shorted the stop switch will force clear the track.  </w:t>
+      </w:r>
+      <w:r>
+        <w:t>Typical use of the forced clear option is at the Steaming bay where trains are removed from the track.  Releasing the stop button will clear the track and set the signals to green.  At the Station using without the short will cause the red signal to flash if a train is still occupying the track after the light.  This lets the station master know that he/she has released the stop but it is not safe for the train to depart.</w:t>
+      </w:r>
+    </w:p>
+    <w:p>
+      <w:pPr>
+        <w:ind w:right="-717"/>
+      </w:pPr>
+      <w:r>
+        <w:t xml:space="preserve">Note; </w:t>
+      </w:r>
+      <w:r>
+        <w:t xml:space="preserve">an additional sensor module can be used to support the stop button </w:t>
+      </w:r>
+      <w:r>
+        <w:t xml:space="preserve">the signal light switching still functions so local lights can be </w:t>
+      </w:r>
+      <w:r>
+        <w:lastRenderedPageBreak/>
+        <w:t>connected to the remote sensor module to act as tally lights to show the station master the current light status if the main signal lights are not visible to the station master.</w:t>
+      </w:r>
+      <w:r>
+        <w:t xml:space="preserve">  </w:t>
       </w:r>
     </w:p>
     <w:p>
       <w:pPr>
         <w:pStyle w:val="Heading5"/>
-        <w:ind w:left="-567" w:right="-717"/>
+        <w:ind w:right="-717"/>
       </w:pPr>
       <w:r>
         <w:t>Local Sense</w:t>
@@ -5486,7 +5758,7 @@
     </w:p>
     <w:p>
       <w:pPr>
-        <w:ind w:left="-567" w:right="-717"/>
+        <w:ind w:right="-717"/>
       </w:pPr>
       <w:r>
         <w:t>JP3 is used to disable the train sensor.  This permits the positioning of a remote train sensor, using an additional module, independent of the signal lights.  This would also supports the provision of automated barrier functions with advanced train sensor positioning.</w:t>
@@ -5506,18 +5778,18 @@
     <w:p>
       <w:pPr>
         <w:pStyle w:val="Heading3"/>
-        <w:ind w:left="-567" w:right="-717"/>
-      </w:pPr>
-      <w:bookmarkStart w:id="29" w:name="_Toc79064674"/>
+        <w:ind w:right="-717"/>
+      </w:pPr>
+      <w:bookmarkStart w:id="28" w:name="_Toc79064674"/>
       <w:r>
         <w:lastRenderedPageBreak/>
         <w:t>Train Sensor setup</w:t>
       </w:r>
-      <w:bookmarkEnd w:id="29"/>
-    </w:p>
-    <w:p>
-      <w:pPr>
-        <w:ind w:left="-567" w:right="-717"/>
+      <w:bookmarkEnd w:id="28"/>
+    </w:p>
+    <w:p>
+      <w:pPr>
+        <w:ind w:right="-717"/>
       </w:pPr>
       <w:r>
         <w:t>The ultra-sonic train sensor can be configured to avoid false detection.  Two adjustment screws are provided.</w:t>
@@ -5525,7 +5797,7 @@
     </w:p>
     <w:p>
       <w:pPr>
-        <w:ind w:left="-567" w:right="-717"/>
+        <w:ind w:right="-717"/>
       </w:pPr>
       <w:r>
         <w:t xml:space="preserve">RV1 is used to set the minimum detection distance.  RV2 sets the span of the detection range.  </w:t>
@@ -5534,17 +5806,20 @@
     <w:p>
       <w:pPr>
         <w:keepNext/>
-        <w:ind w:left="-567" w:right="-717"/>
+        <w:ind w:right="-717"/>
         <w:jc w:val="center"/>
       </w:pPr>
       <w:r>
         <w:t xml:space="preserve">To adjust the screws position a board between the train sensor and the track so that the board is a few centimetres closer to the sensor than any part of the train will travel.  The widest part of the train is likely the legs of the driver or passenger.  </w:t>
       </w:r>
       <w:r>
+        <w:rPr>
+          <w:noProof/>
+        </w:rPr>
         <w:drawing>
           <wp:inline distT="0" distB="0" distL="0" distR="0" wp14:anchorId="781C49BB" wp14:editId="11D96C88">
-            <wp:extent cx="4014899" cy="3006810"/>
-            <wp:effectExtent l="0" t="0" r="0" b="3175"/>
+            <wp:extent cx="4467551" cy="3345806"/>
+            <wp:effectExtent l="0" t="0" r="3175" b="0"/>
             <wp:docPr id="20" name="Picture 20"/>
             <wp:cNvGraphicFramePr>
               <a:graphicFrameLocks xmlns:a="http://schemas.openxmlformats.org/drawingml/2006/main" noChangeAspect="1"/>
@@ -5565,7 +5840,7 @@
                   <pic:spPr>
                     <a:xfrm>
                       <a:off x="0" y="0"/>
-                      <a:ext cx="4041689" cy="3026873"/>
+                      <a:ext cx="4510553" cy="3378011"/>
                     </a:xfrm>
                     <a:prstGeom prst="rect">
                       <a:avLst/>
@@ -5581,41 +5856,60 @@
     <w:p>
       <w:pPr>
         <w:pStyle w:val="Caption"/>
-        <w:ind w:left="-567" w:right="-717"/>
+        <w:ind w:right="-717"/>
         <w:jc w:val="center"/>
       </w:pPr>
-      <w:bookmarkStart w:id="30" w:name="_Toc79064688"/>
+      <w:bookmarkStart w:id="29" w:name="_Toc79064688"/>
       <w:r>
         <w:t xml:space="preserve">Figure </w:t>
       </w:r>
-      <w:fldSimple w:instr=" SEQ Figure \* ARABIC ">
-        <w:r>
-          <w:rPr>
-            <w:noProof/>
-          </w:rPr>
-          <w:t>13</w:t>
-        </w:r>
-      </w:fldSimple>
+      <w:r>
+        <w:fldChar w:fldCharType="begin"/>
+      </w:r>
+      <w:r>
+        <w:instrText xml:space="preserve"> SEQ Figure \* ARABIC </w:instrText>
+      </w:r>
+      <w:r>
+        <w:fldChar w:fldCharType="separate"/>
+      </w:r>
+      <w:r>
+        <w:rPr>
+          <w:noProof/>
+        </w:rPr>
+        <w:t>13</w:t>
+      </w:r>
+      <w:r>
+        <w:rPr>
+          <w:noProof/>
+        </w:rPr>
+        <w:fldChar w:fldCharType="end"/>
+      </w:r>
       <w:r>
         <w:t xml:space="preserve"> Sensor setup method</w:t>
       </w:r>
-      <w:bookmarkEnd w:id="30"/>
-    </w:p>
-    <w:p>
-      <w:pPr>
-        <w:ind w:left="-567" w:right="-717"/>
+      <w:bookmarkEnd w:id="29"/>
+    </w:p>
+    <w:p>
+      <w:pPr>
+        <w:ind w:right="-717"/>
       </w:pPr>
       <w:r>
         <w:t>Turn the sensor screw until the sensor active LED on the sensor module lights up</w:t>
       </w:r>
+      <w:r>
+        <w:t>.</w:t>
+      </w:r>
     </w:p>
     <w:p>
       <w:pPr>
         <w:keepNext/>
-        <w:ind w:left="-567" w:right="-717"/>
+        <w:ind w:right="-717"/>
         <w:jc w:val="center"/>
       </w:pPr>
       <w:r>
+        <w:rPr>
+          <w:noProof/>
+        </w:rPr>
         <w:lastRenderedPageBreak/>
         <w:drawing>
           <wp:inline distT="0" distB="0" distL="0" distR="0" wp14:anchorId="76932E31" wp14:editId="28127001">
@@ -5657,68 +5951,176 @@
     <w:p>
       <w:pPr>
         <w:pStyle w:val="Caption"/>
-        <w:ind w:left="-567" w:right="-717"/>
+        <w:ind w:right="-717"/>
         <w:jc w:val="center"/>
       </w:pPr>
-      <w:bookmarkStart w:id="31" w:name="_Toc79064689"/>
+      <w:bookmarkStart w:id="30" w:name="_Toc79064689"/>
       <w:r>
         <w:t xml:space="preserve">Figure </w:t>
       </w:r>
+      <w:r>
+        <w:fldChar w:fldCharType="begin"/>
+      </w:r>
+      <w:r>
+        <w:instrText xml:space="preserve"> SEQ Figure \* ARABIC </w:instrText>
+      </w:r>
+      <w:r>
+        <w:fldChar w:fldCharType="separate"/>
+      </w:r>
+      <w:r>
+        <w:rPr>
+          <w:noProof/>
+        </w:rPr>
+        <w:t>14</w:t>
+      </w:r>
+      <w:r>
+        <w:rPr>
+          <w:noProof/>
+        </w:rPr>
+        <w:fldChar w:fldCharType="end"/>
+      </w:r>
+      <w:r>
+        <w:t xml:space="preserve"> Sensor adjustment screws and sensor active LED</w:t>
+      </w:r>
+      <w:bookmarkEnd w:id="30"/>
+    </w:p>
+    <w:p>
+      <w:pPr>
+        <w:ind w:right="-717"/>
+      </w:pPr>
+      <w:r>
+        <w:t xml:space="preserve">Reposition the board to the outside of the track and adjust the </w:t>
+      </w:r>
+      <w:r>
+        <w:t>s</w:t>
+      </w:r>
+      <w:r>
+        <w:t xml:space="preserve">pan screw until the sensor active LED just </w:t>
+      </w:r>
+      <w:r>
+        <w:t>changes state.</w:t>
+      </w:r>
+    </w:p>
+    <w:p>
+      <w:pPr>
+        <w:ind w:right="-717"/>
+      </w:pPr>
+      <w:r>
+        <w:t>Check the settings are correct by moving the board from the sensor position to the far side of the track and watch the sensor active LED.  It should light when the board is positioned anywhere where the train is expected to travel.  Walk through the sensor beam on both the inside and outside of the track to ensure that the sensor does not trigger.</w:t>
+      </w:r>
+    </w:p>
+    <w:p>
+      <w:pPr>
+        <w:ind w:right="-717"/>
+      </w:pPr>
+      <w:r>
+        <w:t>Note:  The sensor detects the closes</w:t>
+      </w:r>
+      <w:r>
+        <w:t>t</w:t>
+      </w:r>
+      <w:r>
+        <w:t xml:space="preserve"> thing to the sensor.  If a person or other object is blocking the path between the sensor and the track the sensor will not activate.</w:t>
+      </w:r>
+    </w:p>
+    <w:p>
+      <w:pPr>
+        <w:pStyle w:val="Heading4"/>
+      </w:pPr>
+      <w:proofErr w:type="spellStart"/>
+      <w:r>
+        <w:t>WHRDisplay</w:t>
+      </w:r>
+      <w:proofErr w:type="spellEnd"/>
+      <w:r>
+        <w:t xml:space="preserve"> application</w:t>
+      </w:r>
+    </w:p>
+    <w:p>
+      <w:pPr>
+        <w:ind w:right="-717"/>
+      </w:pPr>
+      <w:r>
+        <w:t>An iPhone, iPad and macOS application is available which displays the current track light status and displays the messages sent by the sensor modules.  When adjustments to the distance are made these can be seen on the application</w:t>
+      </w:r>
+    </w:p>
+    <w:p>
+      <w:pPr>
+        <w:keepNext/>
+        <w:ind w:right="-717"/>
+        <w:jc w:val="center"/>
+      </w:pPr>
+      <w:r>
+        <w:drawing>
+          <wp:inline distT="0" distB="0" distL="0" distR="0" wp14:anchorId="2D5D7424" wp14:editId="626507C1">
+            <wp:extent cx="1447687" cy="1268627"/>
+            <wp:effectExtent l="0" t="0" r="635" b="1905"/>
+            <wp:docPr id="7" name="Picture 7"/>
+            <wp:cNvGraphicFramePr>
+              <a:graphicFrameLocks xmlns:a="http://schemas.openxmlformats.org/drawingml/2006/main" noChangeAspect="1"/>
+            </wp:cNvGraphicFramePr>
+            <a:graphic xmlns:a="http://schemas.openxmlformats.org/drawingml/2006/main">
+              <a:graphicData uri="http://schemas.openxmlformats.org/drawingml/2006/picture">
+                <pic:pic xmlns:pic="http://schemas.openxmlformats.org/drawingml/2006/picture">
+                  <pic:nvPicPr>
+                    <pic:cNvPr id="1" name=""/>
+                    <pic:cNvPicPr/>
+                  </pic:nvPicPr>
+                  <pic:blipFill>
+                    <a:blip r:embed="rId21"/>
+                    <a:stretch>
+                      <a:fillRect/>
+                    </a:stretch>
+                  </pic:blipFill>
+                  <pic:spPr>
+                    <a:xfrm>
+                      <a:off x="0" y="0"/>
+                      <a:ext cx="1482783" cy="1299382"/>
+                    </a:xfrm>
+                    <a:prstGeom prst="rect">
+                      <a:avLst/>
+                    </a:prstGeom>
+                  </pic:spPr>
+                </pic:pic>
+              </a:graphicData>
+            </a:graphic>
+          </wp:inline>
+        </w:drawing>
+      </w:r>
+      <w:bookmarkStart w:id="31" w:name="_GoBack"/>
+      <w:bookmarkEnd w:id="31"/>
+    </w:p>
+    <w:p>
+      <w:pPr>
+        <w:pStyle w:val="Caption"/>
+        <w:jc w:val="center"/>
+      </w:pPr>
+      <w:r>
+        <w:t xml:space="preserve">Figure </w:t>
+      </w:r>
       <w:fldSimple w:instr=" SEQ Figure \* ARABIC ">
         <w:r>
           <w:rPr>
             <w:noProof/>
           </w:rPr>
-          <w:t>14</w:t>
+          <w:t>15</w:t>
         </w:r>
       </w:fldSimple>
       <w:r>
-        <w:t xml:space="preserve"> Sensor adjustment screws and sensor active LED</w:t>
-      </w:r>
-      <w:bookmarkEnd w:id="31"/>
-    </w:p>
-    <w:p>
-      <w:pPr>
-        <w:ind w:left="-567" w:right="-717"/>
-      </w:pPr>
-      <w:r>
-        <w:t xml:space="preserve">Reposition the board to the outside of the track and adjust the </w:t>
-      </w:r>
-      <w:r>
-        <w:t>s</w:t>
-      </w:r>
-      <w:r>
-        <w:t xml:space="preserve">pan screw until the sensor active LED just </w:t>
-      </w:r>
-      <w:r>
-        <w:t>changes state.</w:t>
-      </w:r>
-    </w:p>
-    <w:p>
-      <w:pPr>
-        <w:ind w:left="-567" w:right="-717"/>
-      </w:pPr>
-      <w:r>
-        <w:t>Check the settings are correct by moving the board from the sensor position to the far side of the track and watch the sensor active LED.  It should light when the board is positioned anywhere where the train is expected to travel.  Walk through the sensor beam on both the inside and outside of the track to ensure that the sensor does not trigger.</w:t>
-      </w:r>
-    </w:p>
-    <w:p>
-      <w:pPr>
-        <w:ind w:left="-567" w:right="-717"/>
-      </w:pPr>
-      <w:r>
-        <w:t>Note:  The sensor detects the closes</w:t>
-      </w:r>
-      <w:r>
-        <w:t>t</w:t>
-      </w:r>
-      <w:r>
-        <w:t xml:space="preserve"> thing to the sensor.  If a person or other object is blocking the path between the sensor and the track the sensor will not activate.</w:t>
-      </w:r>
-    </w:p>
-    <w:p>
-      <w:pPr>
-        <w:ind w:left="-567" w:right="-717"/>
+        <w:t xml:space="preserve"> </w:t>
+      </w:r>
+      <w:proofErr w:type="spellStart"/>
+      <w:r>
+        <w:t>WHRDisplay</w:t>
+      </w:r>
+      <w:proofErr w:type="spellEnd"/>
+      <w:r>
+        <w:t xml:space="preserve"> application</w:t>
+      </w:r>
+    </w:p>
+    <w:p>
+      <w:pPr>
+        <w:ind w:right="-717"/>
       </w:pPr>
       <w:r>
         <w:br w:type="page"/>
@@ -5727,7 +6129,7 @@
     <w:p>
       <w:pPr>
         <w:pStyle w:val="Heading2"/>
-        <w:ind w:left="-567" w:right="-717"/>
+        <w:ind w:right="-717"/>
       </w:pPr>
       <w:bookmarkStart w:id="32" w:name="_Toc79064675"/>
       <w:r>
@@ -5738,89 +6140,89 @@
     </w:p>
     <w:p>
       <w:pPr>
+        <w:ind w:right="-717"/>
+      </w:pPr>
+      <w:r>
+        <w:t>The source code</w:t>
+      </w:r>
+      <w:r>
+        <w:t xml:space="preserve"> and PCB layouts</w:t>
+      </w:r>
+      <w:r>
+        <w:t xml:space="preserve"> (</w:t>
+      </w:r>
+      <w:proofErr w:type="spellStart"/>
+      <w:r>
+        <w:t>KiCAD</w:t>
+      </w:r>
+      <w:proofErr w:type="spellEnd"/>
+      <w:r>
+        <w:t>)</w:t>
+      </w:r>
+      <w:r>
+        <w:t xml:space="preserve"> for the project </w:t>
+      </w:r>
+      <w:r>
+        <w:t>are</w:t>
+      </w:r>
+      <w:r>
+        <w:t xml:space="preserve"> available on GitHub</w:t>
+      </w:r>
+    </w:p>
+    <w:p>
+      <w:pPr>
+        <w:ind w:right="-717"/>
+      </w:pPr>
+      <w:hyperlink r:id="rId22" w:history="1">
+        <w:r>
+          <w:rPr>
+            <w:rStyle w:val="Hyperlink"/>
+          </w:rPr>
+          <w:t>https://github.com/paulrbarnard/West-Huntspill-Railway.git</w:t>
+        </w:r>
+      </w:hyperlink>
+    </w:p>
+    <w:p>
+      <w:pPr>
+        <w:ind w:right="-717"/>
+      </w:pPr>
+    </w:p>
+    <w:p>
+      <w:pPr>
+        <w:ind w:right="-717"/>
+      </w:pPr>
+      <w:r>
+        <w:t xml:space="preserve">The PCB are laid out for ESP32 </w:t>
+      </w:r>
+      <w:proofErr w:type="spellStart"/>
+      <w:r>
+        <w:t>DevKitC</w:t>
+      </w:r>
+      <w:proofErr w:type="spellEnd"/>
+      <w:r>
+        <w:t xml:space="preserve"> V4.  Full parts list and UK based supplier information is contained in the PCB design documents.</w:t>
+      </w:r>
+    </w:p>
+    <w:p>
+      <w:pPr>
+        <w:ind w:right="-717"/>
+      </w:pPr>
+    </w:p>
+    <w:p>
+      <w:pPr>
+        <w:ind w:right="-717"/>
+      </w:pPr>
+      <w:r>
+        <w:t>The ESP board will be damaged if the USB is connected at the same time as the board power supply.  The board power supply must be disconnected before using the USB to program the ESP32.</w:t>
+      </w:r>
+    </w:p>
+    <w:p>
+      <w:pPr>
         <w:ind w:left="-567" w:right="-717"/>
       </w:pPr>
-      <w:r>
-        <w:t>The source code</w:t>
-      </w:r>
-      <w:r>
-        <w:t xml:space="preserve"> and PCB layouts</w:t>
-      </w:r>
-      <w:r>
-        <w:t xml:space="preserve"> (</w:t>
-      </w:r>
-      <w:proofErr w:type="spellStart"/>
-      <w:r>
-        <w:t>KiCAD</w:t>
-      </w:r>
-      <w:proofErr w:type="spellEnd"/>
-      <w:r>
-        <w:t>)</w:t>
-      </w:r>
-      <w:r>
-        <w:t xml:space="preserve"> for the project </w:t>
-      </w:r>
-      <w:r>
-        <w:t>are</w:t>
-      </w:r>
-      <w:r>
-        <w:t xml:space="preserve"> available on GitHub</w:t>
-      </w:r>
-    </w:p>
-    <w:p>
-      <w:pPr>
-        <w:ind w:left="-567" w:right="-717"/>
-      </w:pPr>
-      <w:hyperlink r:id="rId21" w:history="1">
-        <w:r>
-          <w:rPr>
-            <w:rStyle w:val="Hyperlink"/>
-          </w:rPr>
-          <w:t>https://github.com/paulrbarnard/West-Huntspill-Railway.git</w:t>
-        </w:r>
-      </w:hyperlink>
-    </w:p>
-    <w:p>
-      <w:pPr>
-        <w:ind w:left="-567" w:right="-717"/>
-      </w:pPr>
-    </w:p>
-    <w:p>
-      <w:pPr>
-        <w:ind w:left="-567" w:right="-717"/>
-      </w:pPr>
-      <w:r>
-        <w:t xml:space="preserve">The PCB are laid out for ESP32 </w:t>
-      </w:r>
-      <w:proofErr w:type="spellStart"/>
-      <w:r>
-        <w:t>DevKitC</w:t>
-      </w:r>
-      <w:proofErr w:type="spellEnd"/>
-      <w:r>
-        <w:t xml:space="preserve"> V4.  Full parts list and UK based supplier information is contained in the PCB design documents.</w:t>
-      </w:r>
-    </w:p>
-    <w:p>
-      <w:pPr>
-        <w:ind w:left="-567" w:right="-717"/>
-      </w:pPr>
-    </w:p>
-    <w:p>
-      <w:pPr>
-        <w:ind w:left="-567" w:right="-717"/>
-      </w:pPr>
-      <w:r>
-        <w:t>The ESP board will be damaged if the USB is connected at the same time as the board power supply.  The board power supply must be disconnected before using the USB to program the ESP32.</w:t>
-      </w:r>
-    </w:p>
-    <w:p>
-      <w:pPr>
-        <w:ind w:left="-567" w:right="-717"/>
-      </w:pPr>
     </w:p>
     <w:sectPr>
-      <w:footerReference w:type="default" r:id="rId22"/>
+      <w:footerReference w:type="default" r:id="rId23"/>
       <w:pgSz w:w="8400" w:h="11900"/>
       <w:pgMar w:top="516" w:right="1148" w:bottom="581" w:left="873" w:header="0" w:footer="198" w:gutter="0"/>
       <w:cols w:space="708"/>

</xml_diff>

<commit_message>
Added supportng files such as the face plate art work (including the image files for the iOS and macOS assets).  Some CAD files for 3D models used during the development.  Added a feature to flash the Active LED on the signalbox when in Demo mode.   Editted the manual to include information on the forced track clear mode used in the transfer station.
</commit_message>
<xml_diff>
--- a/West Huntspill Railway Signals.docx
+++ b/West Huntspill Railway Signals.docx
@@ -2473,27 +2473,14 @@
       <w:r>
         <w:t xml:space="preserve">Figure </w:t>
       </w:r>
-      <w:r>
-        <w:fldChar w:fldCharType="begin"/>
-      </w:r>
-      <w:r>
-        <w:instrText xml:space="preserve"> SEQ Figure \* ARABIC </w:instrText>
-      </w:r>
-      <w:r>
-        <w:fldChar w:fldCharType="separate"/>
-      </w:r>
-      <w:r>
-        <w:rPr>
-          <w:noProof/>
-        </w:rPr>
-        <w:t>1</w:t>
-      </w:r>
-      <w:r>
-        <w:rPr>
-          <w:noProof/>
-        </w:rPr>
-        <w:fldChar w:fldCharType="end"/>
-      </w:r>
+      <w:fldSimple w:instr=" SEQ Figure \* ARABIC ">
+        <w:r>
+          <w:rPr>
+            <w:noProof/>
+          </w:rPr>
+          <w:t>1</w:t>
+        </w:r>
+      </w:fldSimple>
       <w:r>
         <w:t xml:space="preserve"> top view of the signal box </w:t>
       </w:r>
@@ -2597,27 +2584,14 @@
       <w:r>
         <w:t xml:space="preserve">Figure </w:t>
       </w:r>
-      <w:r>
-        <w:fldChar w:fldCharType="begin"/>
-      </w:r>
-      <w:r>
-        <w:instrText xml:space="preserve"> SEQ Figure \* ARABIC </w:instrText>
-      </w:r>
-      <w:r>
-        <w:fldChar w:fldCharType="separate"/>
-      </w:r>
-      <w:r>
-        <w:rPr>
-          <w:noProof/>
-        </w:rPr>
-        <w:t>2</w:t>
-      </w:r>
-      <w:r>
-        <w:rPr>
-          <w:noProof/>
-        </w:rPr>
-        <w:fldChar w:fldCharType="end"/>
-      </w:r>
+      <w:fldSimple w:instr=" SEQ Figure \* ARABIC ">
+        <w:r>
+          <w:rPr>
+            <w:noProof/>
+          </w:rPr>
+          <w:t>2</w:t>
+        </w:r>
+      </w:fldSimple>
       <w:r>
         <w:t xml:space="preserve"> power connection</w:t>
       </w:r>
@@ -2711,27 +2685,14 @@
       <w:r>
         <w:t xml:space="preserve">Figure </w:t>
       </w:r>
-      <w:r>
-        <w:fldChar w:fldCharType="begin"/>
-      </w:r>
-      <w:r>
-        <w:instrText xml:space="preserve"> SEQ Figure \* ARABIC </w:instrText>
-      </w:r>
-      <w:r>
-        <w:fldChar w:fldCharType="separate"/>
-      </w:r>
-      <w:r>
-        <w:rPr>
-          <w:noProof/>
-        </w:rPr>
-        <w:t>3</w:t>
-      </w:r>
-      <w:r>
-        <w:rPr>
-          <w:noProof/>
-        </w:rPr>
-        <w:fldChar w:fldCharType="end"/>
-      </w:r>
+      <w:fldSimple w:instr=" SEQ Figure \* ARABIC ">
+        <w:r>
+          <w:rPr>
+            <w:noProof/>
+          </w:rPr>
+          <w:t>3</w:t>
+        </w:r>
+      </w:fldSimple>
       <w:r>
         <w:t xml:space="preserve"> switch connections</w:t>
       </w:r>
@@ -2818,6 +2779,9 @@
       </w:r>
       <w:r>
         <w:t>Active” LED indicating that the signal box module is connected to sensor modules and actively controlling the signals.</w:t>
+      </w:r>
+      <w:r>
+        <w:t xml:space="preserve">  When in Demo mode the Active LED flashes.  When in Slave mode the Active LED remains off.</w:t>
       </w:r>
     </w:p>
     <w:p>
@@ -2914,27 +2878,14 @@
       <w:r>
         <w:t xml:space="preserve">Figure </w:t>
       </w:r>
-      <w:r>
-        <w:fldChar w:fldCharType="begin"/>
-      </w:r>
-      <w:r>
-        <w:instrText xml:space="preserve"> SEQ Figure \* ARABIC </w:instrText>
-      </w:r>
-      <w:r>
-        <w:fldChar w:fldCharType="separate"/>
-      </w:r>
-      <w:r>
-        <w:rPr>
-          <w:noProof/>
-        </w:rPr>
-        <w:t>4</w:t>
-      </w:r>
-      <w:r>
-        <w:rPr>
-          <w:noProof/>
-        </w:rPr>
-        <w:fldChar w:fldCharType="end"/>
-      </w:r>
+      <w:fldSimple w:instr=" SEQ Figure \* ARABIC ">
+        <w:r>
+          <w:rPr>
+            <w:noProof/>
+          </w:rPr>
+          <w:t>4</w:t>
+        </w:r>
+      </w:fldSimple>
       <w:r>
         <w:t xml:space="preserve"> Typical face plate design</w:t>
       </w:r>
@@ -3110,27 +3061,14 @@
       <w:r>
         <w:t xml:space="preserve">Figure </w:t>
       </w:r>
-      <w:r>
-        <w:fldChar w:fldCharType="begin"/>
-      </w:r>
-      <w:r>
-        <w:instrText xml:space="preserve"> SEQ Figure \* ARABIC </w:instrText>
-      </w:r>
-      <w:r>
-        <w:fldChar w:fldCharType="separate"/>
-      </w:r>
-      <w:r>
-        <w:rPr>
-          <w:noProof/>
-        </w:rPr>
-        <w:t>5</w:t>
-      </w:r>
-      <w:r>
-        <w:rPr>
-          <w:noProof/>
-        </w:rPr>
-        <w:fldChar w:fldCharType="end"/>
-      </w:r>
+      <w:fldSimple w:instr=" SEQ Figure \* ARABIC ">
+        <w:r>
+          <w:rPr>
+            <w:noProof/>
+          </w:rPr>
+          <w:t>5</w:t>
+        </w:r>
+      </w:fldSimple>
       <w:r>
         <w:t xml:space="preserve"> indicators attached to ribbon cable</w:t>
       </w:r>
@@ -3182,7 +3120,13 @@
       </w:r>
       <w:proofErr w:type="spellEnd"/>
       <w:r>
-        <w:t xml:space="preserve"> is provided by one of the </w:t>
+        <w:t xml:space="preserve"> </w:t>
+      </w:r>
+      <w:r>
+        <w:t>can be</w:t>
+      </w:r>
+      <w:r>
+        <w:t xml:space="preserve"> provided by one of the </w:t>
       </w:r>
       <w:r>
         <w:t>s</w:t>
@@ -3194,7 +3138,18 @@
         <w:t xml:space="preserve"> via jumper on the sensor module</w:t>
       </w:r>
       <w:r>
-        <w:t xml:space="preserve">).  Once </w:t>
+        <w:t>)</w:t>
+      </w:r>
+      <w:r>
+        <w:t xml:space="preserve">.  This is suitable for small deployments only and limited to six active devices on </w:t>
+      </w:r>
+      <w:proofErr w:type="spellStart"/>
+      <w:r>
+        <w:t>tehnetwork</w:t>
+      </w:r>
+      <w:proofErr w:type="spellEnd"/>
+      <w:r>
+        <w:t xml:space="preserve">.  Once </w:t>
       </w:r>
       <w:proofErr w:type="spellStart"/>
       <w:r>
@@ -3336,17 +3291,55 @@
     <w:p>
       <w:pPr>
         <w:ind w:right="-717"/>
+      </w:pPr>
+      <w:r>
+        <w:t xml:space="preserve">Demo mode is started by pressing the stop button and the clear button when the </w:t>
+      </w:r>
+      <w:r>
+        <w:t xml:space="preserve">master </w:t>
+      </w:r>
+      <w:r>
+        <w:t>signal box module is powered on.  Hold the clear button down as the train advances around the track until it reaches the final section</w:t>
+      </w:r>
+      <w:r>
+        <w:t xml:space="preserve"> (w</w:t>
+      </w:r>
+      <w:r>
+        <w:t xml:space="preserve">hen </w:t>
+      </w:r>
+      <w:r>
+        <w:t>Signal 6</w:t>
+      </w:r>
+      <w:r>
+        <w:t xml:space="preserve"> </w:t>
+      </w:r>
+      <w:r>
+        <w:t>goes red</w:t>
+      </w:r>
+      <w:r>
+        <w:t xml:space="preserve"> in the example </w:t>
+      </w:r>
+      <w:r>
+        <w:t>below</w:t>
+      </w:r>
+      <w:r>
+        <w:t>)</w:t>
+      </w:r>
+      <w:r>
+        <w:t xml:space="preserve">.  </w:t>
+      </w:r>
+      <w:r>
+        <w:t>R</w:t>
+      </w:r>
+      <w:r>
+        <w:t>elease the clear button to let the signal box know how many sections are included in the demo.  The demo mode will continue with the train looping around the track until the stop button is released.  When the stop button is released the signal box will enter the normal operating mode.</w:t>
+      </w:r>
+    </w:p>
+    <w:p>
+      <w:pPr>
+        <w:ind w:right="-717"/>
         <w:jc w:val="center"/>
       </w:pPr>
-      <w:r>
-        <w:t xml:space="preserve">Demo mode is started by pressing the stop button and the clear button when the signal box module is powered on.  Hold the clear button down as the train advances around the track until it reaches the final section.  When the Track 6 LED lights in the example </w:t>
-      </w:r>
-      <w:r>
-        <w:t>below</w:t>
-      </w:r>
-      <w:r>
-        <w:t>.  At that point release the clear button to let the signal box know how many sections are included in the demo.  The demo mode will continue with the train looping around the track until the stop button is released.  When the stop button is released the signal box will enter the normal operating mode.</w:t>
-      </w:r>
       <w:r>
         <w:rPr>
           <w:noProof/>
@@ -3405,27 +3398,14 @@
       <w:r>
         <w:t xml:space="preserve">Figure </w:t>
       </w:r>
-      <w:r>
-        <w:fldChar w:fldCharType="begin"/>
-      </w:r>
-      <w:r>
-        <w:instrText xml:space="preserve"> SEQ Figure \* ARABIC </w:instrText>
-      </w:r>
-      <w:r>
-        <w:fldChar w:fldCharType="separate"/>
-      </w:r>
-      <w:r>
-        <w:rPr>
-          <w:noProof/>
-        </w:rPr>
-        <w:t>6</w:t>
-      </w:r>
-      <w:r>
-        <w:rPr>
-          <w:noProof/>
-        </w:rPr>
-        <w:fldChar w:fldCharType="end"/>
-      </w:r>
+      <w:fldSimple w:instr=" SEQ Figure \* ARABIC ">
+        <w:r>
+          <w:rPr>
+            <w:noProof/>
+          </w:rPr>
+          <w:t>6</w:t>
+        </w:r>
+      </w:fldSimple>
       <w:r>
         <w:t xml:space="preserve"> Indicator detail</w:t>
       </w:r>
@@ -3515,30 +3495,14 @@
       <w:r>
         <w:t xml:space="preserve">Figure </w:t>
       </w:r>
-      <w:r>
-        <w:fldChar w:fldCharType="begin"/>
-      </w:r>
-      <w:r>
-        <w:instrText xml:space="preserve"> SEQ Fig</w:instrText>
-      </w:r>
-      <w:r>
-        <w:instrText xml:space="preserve">ure \* ARABIC </w:instrText>
-      </w:r>
-      <w:r>
-        <w:fldChar w:fldCharType="separate"/>
-      </w:r>
-      <w:r>
-        <w:rPr>
-          <w:noProof/>
-        </w:rPr>
-        <w:t>7</w:t>
-      </w:r>
-      <w:r>
-        <w:rPr>
-          <w:noProof/>
-        </w:rPr>
-        <w:fldChar w:fldCharType="end"/>
-      </w:r>
+      <w:fldSimple w:instr=" SEQ Figure \* ARABIC ">
+        <w:r>
+          <w:rPr>
+            <w:noProof/>
+          </w:rPr>
+          <w:t>7</w:t>
+        </w:r>
+      </w:fldSimple>
       <w:r>
         <w:t xml:space="preserve"> Sensor module</w:t>
       </w:r>
@@ -3651,27 +3615,14 @@
       <w:r>
         <w:t xml:space="preserve">Figure </w:t>
       </w:r>
-      <w:r>
-        <w:fldChar w:fldCharType="begin"/>
-      </w:r>
-      <w:r>
-        <w:instrText xml:space="preserve"> SEQ Figure \* ARABIC </w:instrText>
-      </w:r>
-      <w:r>
-        <w:fldChar w:fldCharType="separate"/>
-      </w:r>
-      <w:r>
-        <w:rPr>
-          <w:noProof/>
-        </w:rPr>
-        <w:t>8</w:t>
-      </w:r>
-      <w:r>
-        <w:rPr>
-          <w:noProof/>
-        </w:rPr>
-        <w:fldChar w:fldCharType="end"/>
-      </w:r>
+      <w:fldSimple w:instr=" SEQ Figure \* ARABIC ">
+        <w:r>
+          <w:rPr>
+            <w:noProof/>
+          </w:rPr>
+          <w:t>8</w:t>
+        </w:r>
+      </w:fldSimple>
       <w:r>
         <w:t xml:space="preserve"> Power connection</w:t>
       </w:r>
@@ -3785,27 +3736,14 @@
       <w:r>
         <w:t xml:space="preserve">Figure </w:t>
       </w:r>
-      <w:r>
-        <w:fldChar w:fldCharType="begin"/>
-      </w:r>
-      <w:r>
-        <w:instrText xml:space="preserve"> SEQ Figure \* ARABIC </w:instrText>
-      </w:r>
-      <w:r>
-        <w:fldChar w:fldCharType="separate"/>
-      </w:r>
-      <w:r>
-        <w:rPr>
-          <w:noProof/>
-        </w:rPr>
-        <w:t>9</w:t>
-      </w:r>
-      <w:r>
-        <w:rPr>
-          <w:noProof/>
-        </w:rPr>
-        <w:fldChar w:fldCharType="end"/>
-      </w:r>
+      <w:fldSimple w:instr=" SEQ Figure \* ARABIC ">
+        <w:r>
+          <w:rPr>
+            <w:noProof/>
+          </w:rPr>
+          <w:t>9</w:t>
+        </w:r>
+      </w:fldSimple>
       <w:r>
         <w:t xml:space="preserve"> Location of protection diode</w:t>
       </w:r>
@@ -3910,27 +3848,14 @@
       <w:r>
         <w:t xml:space="preserve">Figure </w:t>
       </w:r>
-      <w:r>
-        <w:fldChar w:fldCharType="begin"/>
-      </w:r>
-      <w:r>
-        <w:instrText xml:space="preserve"> SEQ Figure \* ARABIC </w:instrText>
-      </w:r>
-      <w:r>
-        <w:fldChar w:fldCharType="separate"/>
-      </w:r>
-      <w:r>
-        <w:rPr>
-          <w:noProof/>
-        </w:rPr>
-        <w:t>10</w:t>
-      </w:r>
-      <w:r>
-        <w:rPr>
-          <w:noProof/>
-        </w:rPr>
-        <w:fldChar w:fldCharType="end"/>
-      </w:r>
+      <w:fldSimple w:instr=" SEQ Figure \* ARABIC ">
+        <w:r>
+          <w:rPr>
+            <w:noProof/>
+          </w:rPr>
+          <w:t>10</w:t>
+        </w:r>
+      </w:fldSimple>
       <w:r>
         <w:t xml:space="preserve"> Signal light connectors</w:t>
       </w:r>
@@ -3967,10 +3892,8 @@
     <w:p>
       <w:pPr>
         <w:pStyle w:val="Heading4"/>
-        <w:ind w:right="-717"/>
         <w:rPr>
           <w:rStyle w:val="Heading3Char"/>
-          <w:i w:val="0"/>
           <w:color w:val="2F5496" w:themeColor="accent1" w:themeShade="BF"/>
         </w:rPr>
       </w:pPr>
@@ -3978,7 +3901,6 @@
       <w:r>
         <w:rPr>
           <w:rStyle w:val="Heading3Char"/>
-          <w:i w:val="0"/>
           <w:color w:val="2F5496" w:themeColor="accent1" w:themeShade="BF"/>
         </w:rPr>
         <w:t>Address</w:t>
@@ -4128,27 +4050,14 @@
       <w:r>
         <w:t xml:space="preserve">Figure </w:t>
       </w:r>
-      <w:r>
-        <w:fldChar w:fldCharType="begin"/>
-      </w:r>
-      <w:r>
-        <w:instrText xml:space="preserve"> SEQ Figure \* ARABIC </w:instrText>
-      </w:r>
-      <w:r>
-        <w:fldChar w:fldCharType="separate"/>
-      </w:r>
-      <w:r>
-        <w:rPr>
-          <w:noProof/>
-        </w:rPr>
-        <w:t>11</w:t>
-      </w:r>
-      <w:r>
-        <w:rPr>
-          <w:noProof/>
-        </w:rPr>
-        <w:fldChar w:fldCharType="end"/>
-      </w:r>
+      <w:fldSimple w:instr=" SEQ Figure \* ARABIC ">
+        <w:r>
+          <w:rPr>
+            <w:noProof/>
+          </w:rPr>
+          <w:t>11</w:t>
+        </w:r>
+      </w:fldSimple>
       <w:r>
         <w:t xml:space="preserve"> Address switch</w:t>
       </w:r>
@@ -5524,8 +5433,7 @@
     </w:p>
     <w:p>
       <w:pPr>
-        <w:pStyle w:val="Heading4"/>
-        <w:ind w:right="-717"/>
+        <w:pStyle w:val="Heading3"/>
       </w:pPr>
       <w:r>
         <w:lastRenderedPageBreak/>
@@ -5597,27 +5505,14 @@
       <w:r>
         <w:t xml:space="preserve">Figure </w:t>
       </w:r>
-      <w:r>
-        <w:fldChar w:fldCharType="begin"/>
-      </w:r>
-      <w:r>
-        <w:instrText xml:space="preserve"> SEQ Figure \* ARABIC </w:instrText>
-      </w:r>
-      <w:r>
-        <w:fldChar w:fldCharType="separate"/>
-      </w:r>
-      <w:r>
-        <w:rPr>
-          <w:noProof/>
-        </w:rPr>
-        <w:t>12</w:t>
-      </w:r>
-      <w:r>
-        <w:rPr>
-          <w:noProof/>
-        </w:rPr>
-        <w:fldChar w:fldCharType="end"/>
-      </w:r>
+      <w:fldSimple w:instr=" SEQ Figure \* ARABIC ">
+        <w:r>
+          <w:rPr>
+            <w:noProof/>
+          </w:rPr>
+          <w:t>12</w:t>
+        </w:r>
+      </w:fldSimple>
       <w:r>
         <w:t xml:space="preserve"> Local configuration jumpers</w:t>
       </w:r>
@@ -5625,8 +5520,7 @@
     </w:p>
     <w:p>
       <w:pPr>
-        <w:pStyle w:val="Heading5"/>
-        <w:ind w:right="-717"/>
+        <w:pStyle w:val="Heading4"/>
       </w:pPr>
       <w:r>
         <w:t xml:space="preserve">Local </w:t>
@@ -5666,7 +5560,13 @@
         <w:ind w:right="-717"/>
       </w:pPr>
       <w:r>
-        <w:t xml:space="preserve">Note Local </w:t>
+        <w:t>Note</w:t>
+      </w:r>
+      <w:r>
+        <w:t>:</w:t>
+      </w:r>
+      <w:r>
+        <w:t xml:space="preserve"> Local </w:t>
       </w:r>
       <w:proofErr w:type="spellStart"/>
       <w:r>
@@ -5690,8 +5590,7 @@
     </w:p>
     <w:p>
       <w:pPr>
-        <w:pStyle w:val="Heading5"/>
-        <w:ind w:right="-717"/>
+        <w:pStyle w:val="Heading4"/>
       </w:pPr>
       <w:r>
         <w:t>Local Stop</w:t>
@@ -5714,34 +5613,91 @@
         <w:t xml:space="preserve"> stop switch.  </w:t>
       </w:r>
       <w:r>
-        <w:t>When the jumper is not fitted the</w:t>
-      </w:r>
-      <w:r>
-        <w:t xml:space="preserve"> presence of a train on the track is determined by the train sensor.  </w:t>
-      </w:r>
-      <w:r>
-        <w:t xml:space="preserve">When shorted the stop switch will force clear the track.  </w:t>
-      </w:r>
-      <w:r>
-        <w:t>Typical use of the forced clear option is at the Steaming bay where trains are removed from the track.  Releasing the stop button will clear the track and set the signals to green.  At the Station using without the short will cause the red signal to flash if a train is still occupying the track after the light.  This lets the station master know that he/she has released the stop but it is not safe for the train to depart.</w:t>
-      </w:r>
-    </w:p>
-    <w:p>
-      <w:pPr>
-        <w:ind w:right="-717"/>
-      </w:pPr>
-      <w:r>
+        <w:t xml:space="preserve">When the jumper is not fitted the presence of a train on the track is determined by the train sensor.  When </w:t>
+      </w:r>
+      <w:r>
+        <w:t xml:space="preserve">JP2 is </w:t>
+      </w:r>
+      <w:r>
+        <w:t xml:space="preserve">shorted the </w:t>
+      </w:r>
+      <w:r>
+        <w:t xml:space="preserve">releasing the </w:t>
+      </w:r>
+      <w:r>
+        <w:t xml:space="preserve">stop switch will force clear the track.  Typical use of the forced clear option is at the Steaming bay where trains are removed from the track.  Releasing the stop button will clear the track and set the signals to green.  </w:t>
+      </w:r>
+      <w:r>
+        <w:t>Alternatively a</w:t>
+      </w:r>
+      <w:r>
+        <w:t xml:space="preserve">t the Station </w:t>
+      </w:r>
+      <w:r>
+        <w:t>configured</w:t>
+      </w:r>
+      <w:r>
+        <w:t xml:space="preserve"> without the short will cause the red signal to flash if a train is still occupying the track after the light.  This lets the station master know that he/she has released the stop but it is not safe for the train to depart.</w:t>
+      </w:r>
+    </w:p>
+    <w:p>
+      <w:pPr>
+        <w:ind w:right="-717"/>
+      </w:pPr>
+      <w:r>
+        <w:lastRenderedPageBreak/>
         <w:t xml:space="preserve">Note; </w:t>
       </w:r>
       <w:r>
-        <w:t xml:space="preserve">an additional sensor module can be used to support the stop button </w:t>
-      </w:r>
-      <w:r>
-        <w:t xml:space="preserve">the signal light switching still functions so local lights can be </w:t>
-      </w:r>
-      <w:r>
-        <w:lastRenderedPageBreak/>
-        <w:t>connected to the remote sensor module to act as tally lights to show the station master the current light status if the main signal lights are not visible to the station master.</w:t>
+        <w:t>an additional sensor module can be used to support the stop button</w:t>
+      </w:r>
+      <w:r>
+        <w:t>.</w:t>
+      </w:r>
+      <w:r>
+        <w:t xml:space="preserve"> </w:t>
+      </w:r>
+      <w:r>
+        <w:t>T</w:t>
+      </w:r>
+      <w:r>
+        <w:t xml:space="preserve">he signal light switching </w:t>
+      </w:r>
+      <w:r>
+        <w:t>will also</w:t>
+      </w:r>
+      <w:r>
+        <w:t xml:space="preserve"> function </w:t>
+      </w:r>
+      <w:r>
+        <w:t>enabling</w:t>
+      </w:r>
+      <w:r>
+        <w:t xml:space="preserve"> local </w:t>
+      </w:r>
+      <w:r>
+        <w:t xml:space="preserve">tally </w:t>
+      </w:r>
+      <w:r>
+        <w:t xml:space="preserve">lights </w:t>
+      </w:r>
+      <w:r>
+        <w:t>to</w:t>
+      </w:r>
+      <w:r>
+        <w:t xml:space="preserve"> be connected to the remote sensor modu</w:t>
+      </w:r>
+      <w:r>
+        <w:t>le.  This is useful</w:t>
+      </w:r>
+      <w:r>
+        <w:t xml:space="preserve"> if the main signal lights are not visible </w:t>
+      </w:r>
+      <w:r>
+        <w:t>from the stop button location</w:t>
+      </w:r>
+      <w:r>
+        <w:t>.</w:t>
       </w:r>
       <w:r>
         <w:t xml:space="preserve">  </w:t>
@@ -5749,8 +5705,7 @@
     </w:p>
     <w:p>
       <w:pPr>
-        <w:pStyle w:val="Heading5"/>
-        <w:ind w:right="-717"/>
+        <w:pStyle w:val="Heading4"/>
       </w:pPr>
       <w:r>
         <w:t>Local Sense</w:t>
@@ -5761,7 +5716,15 @@
         <w:ind w:right="-717"/>
       </w:pPr>
       <w:r>
-        <w:t>JP3 is used to disable the train sensor.  This permits the positioning of a remote train sensor, using an additional module, independent of the signal lights.  This would also supports the provision of automated barrier functions with advanced train sensor positioning.</w:t>
+        <w:t xml:space="preserve">JP3 is used to disable the train sensor.  This permits the positioning of a remote train sensor, using an additional module, independent of the signal lights.  This would also supports the provision of automated </w:t>
+      </w:r>
+      <w:r>
+        <w:t xml:space="preserve">level crossing </w:t>
+      </w:r>
+      <w:bookmarkStart w:id="28" w:name="_GoBack"/>
+      <w:bookmarkEnd w:id="28"/>
+      <w:r>
+        <w:t>barrier functions with advanced train sensor positioning.</w:t>
       </w:r>
     </w:p>
     <w:p>
@@ -5780,12 +5743,12 @@
         <w:pStyle w:val="Heading3"/>
         <w:ind w:right="-717"/>
       </w:pPr>
-      <w:bookmarkStart w:id="28" w:name="_Toc79064674"/>
+      <w:bookmarkStart w:id="29" w:name="_Toc79064674"/>
       <w:r>
         <w:lastRenderedPageBreak/>
         <w:t>Train Sensor setup</w:t>
       </w:r>
-      <w:bookmarkEnd w:id="28"/>
+      <w:bookmarkEnd w:id="29"/>
     </w:p>
     <w:p>
       <w:pPr>
@@ -5859,35 +5822,22 @@
         <w:ind w:right="-717"/>
         <w:jc w:val="center"/>
       </w:pPr>
-      <w:bookmarkStart w:id="29" w:name="_Toc79064688"/>
+      <w:bookmarkStart w:id="30" w:name="_Toc79064688"/>
       <w:r>
         <w:t xml:space="preserve">Figure </w:t>
       </w:r>
-      <w:r>
-        <w:fldChar w:fldCharType="begin"/>
-      </w:r>
-      <w:r>
-        <w:instrText xml:space="preserve"> SEQ Figure \* ARABIC </w:instrText>
-      </w:r>
-      <w:r>
-        <w:fldChar w:fldCharType="separate"/>
-      </w:r>
-      <w:r>
-        <w:rPr>
-          <w:noProof/>
-        </w:rPr>
-        <w:t>13</w:t>
-      </w:r>
-      <w:r>
-        <w:rPr>
-          <w:noProof/>
-        </w:rPr>
-        <w:fldChar w:fldCharType="end"/>
-      </w:r>
+      <w:fldSimple w:instr=" SEQ Figure \* ARABIC ">
+        <w:r>
+          <w:rPr>
+            <w:noProof/>
+          </w:rPr>
+          <w:t>13</w:t>
+        </w:r>
+      </w:fldSimple>
       <w:r>
         <w:t xml:space="preserve"> Sensor setup method</w:t>
       </w:r>
-      <w:bookmarkEnd w:id="29"/>
+      <w:bookmarkEnd w:id="30"/>
     </w:p>
     <w:p>
       <w:pPr>
@@ -5954,103 +5904,93 @@
         <w:ind w:right="-717"/>
         <w:jc w:val="center"/>
       </w:pPr>
-      <w:bookmarkStart w:id="30" w:name="_Toc79064689"/>
+      <w:bookmarkStart w:id="31" w:name="_Toc79064689"/>
       <w:r>
         <w:t xml:space="preserve">Figure </w:t>
       </w:r>
-      <w:r>
-        <w:fldChar w:fldCharType="begin"/>
-      </w:r>
-      <w:r>
-        <w:instrText xml:space="preserve"> SEQ Figure \* ARABIC </w:instrText>
-      </w:r>
-      <w:r>
-        <w:fldChar w:fldCharType="separate"/>
-      </w:r>
+      <w:fldSimple w:instr=" SEQ Figure \* ARABIC ">
+        <w:r>
+          <w:rPr>
+            <w:noProof/>
+          </w:rPr>
+          <w:t>14</w:t>
+        </w:r>
+      </w:fldSimple>
+      <w:r>
+        <w:t xml:space="preserve"> Sensor adjustment screws and sensor active LED</w:t>
+      </w:r>
+      <w:bookmarkEnd w:id="31"/>
+    </w:p>
+    <w:p>
+      <w:pPr>
+        <w:ind w:right="-717"/>
+      </w:pPr>
+      <w:r>
+        <w:t xml:space="preserve">Reposition the board to the outside of the track and adjust the </w:t>
+      </w:r>
+      <w:r>
+        <w:t>s</w:t>
+      </w:r>
+      <w:r>
+        <w:t xml:space="preserve">pan screw until the sensor active LED just </w:t>
+      </w:r>
+      <w:r>
+        <w:t>changes state.</w:t>
+      </w:r>
+    </w:p>
+    <w:p>
+      <w:pPr>
+        <w:ind w:right="-717"/>
+      </w:pPr>
+      <w:r>
+        <w:t>Check the settings are correct by moving the board from the sensor position to the far side of the track and watch the sensor active LED.  It should light when the board is positioned anywhere where the train is expected to travel.  Walk through the sensor beam on both the inside and outside of the track to ensure that the sensor does not trigger.</w:t>
+      </w:r>
+    </w:p>
+    <w:p>
+      <w:pPr>
+        <w:ind w:right="-717"/>
+      </w:pPr>
+      <w:r>
+        <w:t>Note:  The sensor detects the closes</w:t>
+      </w:r>
+      <w:r>
+        <w:t>t</w:t>
+      </w:r>
+      <w:r>
+        <w:t xml:space="preserve"> thing to the sensor.  If a person or other object is blocking the path between the sensor and the track the sensor will not activate.</w:t>
+      </w:r>
+    </w:p>
+    <w:p>
+      <w:pPr>
+        <w:pStyle w:val="Heading4"/>
+      </w:pPr>
+      <w:proofErr w:type="spellStart"/>
+      <w:r>
+        <w:t>WHRDisplay</w:t>
+      </w:r>
+      <w:proofErr w:type="spellEnd"/>
+      <w:r>
+        <w:t xml:space="preserve"> application</w:t>
+      </w:r>
+    </w:p>
+    <w:p>
+      <w:pPr>
+        <w:ind w:right="-717"/>
+      </w:pPr>
+      <w:r>
+        <w:t>An iPhone, iPad and macOS application is available which displays the current track light status and displays the messages sent by the sensor modules.  When adjustments to the distance are made these can be seen on the application</w:t>
+      </w:r>
+    </w:p>
+    <w:p>
+      <w:pPr>
+        <w:keepNext/>
+        <w:ind w:right="-717"/>
+        <w:jc w:val="center"/>
+      </w:pPr>
       <w:r>
         <w:rPr>
           <w:noProof/>
         </w:rPr>
-        <w:t>14</w:t>
-      </w:r>
-      <w:r>
-        <w:rPr>
-          <w:noProof/>
-        </w:rPr>
-        <w:fldChar w:fldCharType="end"/>
-      </w:r>
-      <w:r>
-        <w:t xml:space="preserve"> Sensor adjustment screws and sensor active LED</w:t>
-      </w:r>
-      <w:bookmarkEnd w:id="30"/>
-    </w:p>
-    <w:p>
-      <w:pPr>
-        <w:ind w:right="-717"/>
-      </w:pPr>
-      <w:r>
-        <w:t xml:space="preserve">Reposition the board to the outside of the track and adjust the </w:t>
-      </w:r>
-      <w:r>
-        <w:t>s</w:t>
-      </w:r>
-      <w:r>
-        <w:t xml:space="preserve">pan screw until the sensor active LED just </w:t>
-      </w:r>
-      <w:r>
-        <w:t>changes state.</w:t>
-      </w:r>
-    </w:p>
-    <w:p>
-      <w:pPr>
-        <w:ind w:right="-717"/>
-      </w:pPr>
-      <w:r>
-        <w:t>Check the settings are correct by moving the board from the sensor position to the far side of the track and watch the sensor active LED.  It should light when the board is positioned anywhere where the train is expected to travel.  Walk through the sensor beam on both the inside and outside of the track to ensure that the sensor does not trigger.</w:t>
-      </w:r>
-    </w:p>
-    <w:p>
-      <w:pPr>
-        <w:ind w:right="-717"/>
-      </w:pPr>
-      <w:r>
-        <w:t>Note:  The sensor detects the closes</w:t>
-      </w:r>
-      <w:r>
-        <w:t>t</w:t>
-      </w:r>
-      <w:r>
-        <w:t xml:space="preserve"> thing to the sensor.  If a person or other object is blocking the path between the sensor and the track the sensor will not activate.</w:t>
-      </w:r>
-    </w:p>
-    <w:p>
-      <w:pPr>
-        <w:pStyle w:val="Heading4"/>
-      </w:pPr>
-      <w:proofErr w:type="spellStart"/>
-      <w:r>
-        <w:t>WHRDisplay</w:t>
-      </w:r>
-      <w:proofErr w:type="spellEnd"/>
-      <w:r>
-        <w:t xml:space="preserve"> application</w:t>
-      </w:r>
-    </w:p>
-    <w:p>
-      <w:pPr>
-        <w:ind w:right="-717"/>
-      </w:pPr>
-      <w:r>
-        <w:t>An iPhone, iPad and macOS application is available which displays the current track light status and displays the messages sent by the sensor modules.  When adjustments to the distance are made these can be seen on the application</w:t>
-      </w:r>
-    </w:p>
-    <w:p>
-      <w:pPr>
-        <w:keepNext/>
-        <w:ind w:right="-717"/>
-        <w:jc w:val="center"/>
-      </w:pPr>
-      <w:r>
         <w:drawing>
           <wp:inline distT="0" distB="0" distL="0" distR="0" wp14:anchorId="2D5D7424" wp14:editId="626507C1">
             <wp:extent cx="1447687" cy="1268627"/>
@@ -6087,8 +6027,6 @@
           </wp:inline>
         </w:drawing>
       </w:r>
-      <w:bookmarkStart w:id="31" w:name="_GoBack"/>
-      <w:bookmarkEnd w:id="31"/>
     </w:p>
     <w:p>
       <w:pPr>
@@ -6098,14 +6036,27 @@
       <w:r>
         <w:t xml:space="preserve">Figure </w:t>
       </w:r>
-      <w:fldSimple w:instr=" SEQ Figure \* ARABIC ">
-        <w:r>
-          <w:rPr>
-            <w:noProof/>
-          </w:rPr>
-          <w:t>15</w:t>
-        </w:r>
-      </w:fldSimple>
+      <w:r>
+        <w:fldChar w:fldCharType="begin"/>
+      </w:r>
+      <w:r>
+        <w:instrText xml:space="preserve"> SEQ Figure \* ARABIC </w:instrText>
+      </w:r>
+      <w:r>
+        <w:fldChar w:fldCharType="separate"/>
+      </w:r>
+      <w:r>
+        <w:rPr>
+          <w:noProof/>
+        </w:rPr>
+        <w:t>15</w:t>
+      </w:r>
+      <w:r>
+        <w:rPr>
+          <w:noProof/>
+        </w:rPr>
+        <w:fldChar w:fldCharType="end"/>
+      </w:r>
       <w:r>
         <w:t xml:space="preserve"> </w:t>
       </w:r>

</xml_diff>

<commit_message>
Added section about the external WiFi usedto the user manual
</commit_message>
<xml_diff>
--- a/West Huntspill Railway Signals.docx
+++ b/West Huntspill Railway Signals.docx
@@ -103,7 +103,7 @@
       <w:r>
         <w:fldChar w:fldCharType="separate"/>
       </w:r>
-      <w:hyperlink w:anchor="_Toc79064659" w:history="1">
+      <w:hyperlink w:anchor="_Toc82093336" w:history="1">
         <w:r>
           <w:rPr>
             <w:rStyle w:val="Hyperlink"/>
@@ -130,7 +130,7 @@
             <w:noProof/>
             <w:webHidden/>
           </w:rPr>
-          <w:instrText xml:space="preserve"> PAGEREF _Toc79064659 \h </w:instrText>
+          <w:instrText xml:space="preserve"> PAGEREF _Toc82093336 \h </w:instrText>
         </w:r>
         <w:r>
           <w:rPr>
@@ -174,7 +174,7 @@
           <w:szCs w:val="24"/>
         </w:rPr>
       </w:pPr>
-      <w:hyperlink w:anchor="_Toc79064660" w:history="1">
+      <w:hyperlink w:anchor="_Toc82093337" w:history="1">
         <w:r>
           <w:rPr>
             <w:rStyle w:val="Hyperlink"/>
@@ -201,7 +201,7 @@
             <w:noProof/>
             <w:webHidden/>
           </w:rPr>
-          <w:instrText xml:space="preserve"> PAGEREF _Toc79064660 \h </w:instrText>
+          <w:instrText xml:space="preserve"> PAGEREF _Toc82093337 \h </w:instrText>
         </w:r>
         <w:r>
           <w:rPr>
@@ -245,7 +245,7 @@
           <w:szCs w:val="24"/>
         </w:rPr>
       </w:pPr>
-      <w:hyperlink w:anchor="_Toc79064661" w:history="1">
+      <w:hyperlink w:anchor="_Toc82093338" w:history="1">
         <w:r>
           <w:rPr>
             <w:rStyle w:val="Hyperlink"/>
@@ -272,7 +272,7 @@
             <w:noProof/>
             <w:webHidden/>
           </w:rPr>
-          <w:instrText xml:space="preserve"> PAGEREF _Toc79064661 \h </w:instrText>
+          <w:instrText xml:space="preserve"> PAGEREF _Toc82093338 \h </w:instrText>
         </w:r>
         <w:r>
           <w:rPr>
@@ -316,7 +316,7 @@
           <w:szCs w:val="24"/>
         </w:rPr>
       </w:pPr>
-      <w:hyperlink w:anchor="_Toc79064662" w:history="1">
+      <w:hyperlink w:anchor="_Toc82093339" w:history="1">
         <w:r>
           <w:rPr>
             <w:rStyle w:val="Hyperlink"/>
@@ -343,7 +343,7 @@
             <w:noProof/>
             <w:webHidden/>
           </w:rPr>
-          <w:instrText xml:space="preserve"> PAGEREF _Toc79064662 \h </w:instrText>
+          <w:instrText xml:space="preserve"> PAGEREF _Toc82093339 \h </w:instrText>
         </w:r>
         <w:r>
           <w:rPr>
@@ -387,7 +387,7 @@
           <w:szCs w:val="24"/>
         </w:rPr>
       </w:pPr>
-      <w:hyperlink w:anchor="_Toc79064663" w:history="1">
+      <w:hyperlink w:anchor="_Toc82093340" w:history="1">
         <w:r>
           <w:rPr>
             <w:rStyle w:val="Hyperlink"/>
@@ -414,7 +414,7 @@
             <w:noProof/>
             <w:webHidden/>
           </w:rPr>
-          <w:instrText xml:space="preserve"> PAGEREF _Toc79064663 \h </w:instrText>
+          <w:instrText xml:space="preserve"> PAGEREF _Toc82093340 \h </w:instrText>
         </w:r>
         <w:r>
           <w:rPr>
@@ -458,7 +458,7 @@
           <w:szCs w:val="24"/>
         </w:rPr>
       </w:pPr>
-      <w:hyperlink w:anchor="_Toc79064664" w:history="1">
+      <w:hyperlink w:anchor="_Toc82093341" w:history="1">
         <w:r>
           <w:rPr>
             <w:rStyle w:val="Hyperlink"/>
@@ -485,7 +485,7 @@
             <w:noProof/>
             <w:webHidden/>
           </w:rPr>
-          <w:instrText xml:space="preserve"> PAGEREF _Toc79064664 \h </w:instrText>
+          <w:instrText xml:space="preserve"> PAGEREF _Toc82093341 \h </w:instrText>
         </w:r>
         <w:r>
           <w:rPr>
@@ -529,7 +529,7 @@
           <w:szCs w:val="24"/>
         </w:rPr>
       </w:pPr>
-      <w:hyperlink w:anchor="_Toc79064665" w:history="1">
+      <w:hyperlink w:anchor="_Toc82093342" w:history="1">
         <w:r>
           <w:rPr>
             <w:rStyle w:val="Hyperlink"/>
@@ -556,7 +556,7 @@
             <w:noProof/>
             <w:webHidden/>
           </w:rPr>
-          <w:instrText xml:space="preserve"> PAGEREF _Toc79064665 \h </w:instrText>
+          <w:instrText xml:space="preserve"> PAGEREF _Toc82093342 \h </w:instrText>
         </w:r>
         <w:r>
           <w:rPr>
@@ -600,7 +600,7 @@
           <w:szCs w:val="24"/>
         </w:rPr>
       </w:pPr>
-      <w:hyperlink w:anchor="_Toc79064666" w:history="1">
+      <w:hyperlink w:anchor="_Toc82093343" w:history="1">
         <w:r>
           <w:rPr>
             <w:rStyle w:val="Hyperlink"/>
@@ -627,7 +627,7 @@
             <w:noProof/>
             <w:webHidden/>
           </w:rPr>
-          <w:instrText xml:space="preserve"> PAGEREF _Toc79064666 \h </w:instrText>
+          <w:instrText xml:space="preserve"> PAGEREF _Toc82093343 \h </w:instrText>
         </w:r>
         <w:r>
           <w:rPr>
@@ -671,7 +671,7 @@
           <w:szCs w:val="24"/>
         </w:rPr>
       </w:pPr>
-      <w:hyperlink w:anchor="_Toc79064667" w:history="1">
+      <w:hyperlink w:anchor="_Toc82093344" w:history="1">
         <w:r>
           <w:rPr>
             <w:rStyle w:val="Hyperlink"/>
@@ -698,7 +698,7 @@
             <w:noProof/>
             <w:webHidden/>
           </w:rPr>
-          <w:instrText xml:space="preserve"> PAGEREF _Toc79064667 \h </w:instrText>
+          <w:instrText xml:space="preserve"> PAGEREF _Toc82093344 \h </w:instrText>
         </w:r>
         <w:r>
           <w:rPr>
@@ -742,7 +742,7 @@
           <w:szCs w:val="24"/>
         </w:rPr>
       </w:pPr>
-      <w:hyperlink w:anchor="_Toc79064668" w:history="1">
+      <w:hyperlink w:anchor="_Toc82093345" w:history="1">
         <w:r>
           <w:rPr>
             <w:rStyle w:val="Hyperlink"/>
@@ -769,7 +769,7 @@
             <w:noProof/>
             <w:webHidden/>
           </w:rPr>
-          <w:instrText xml:space="preserve"> PAGEREF _Toc79064668 \h </w:instrText>
+          <w:instrText xml:space="preserve"> PAGEREF _Toc82093345 \h </w:instrText>
         </w:r>
         <w:r>
           <w:rPr>
@@ -815,7 +815,7 @@
           <w:szCs w:val="24"/>
         </w:rPr>
       </w:pPr>
-      <w:hyperlink w:anchor="_Toc79064669" w:history="1">
+      <w:hyperlink w:anchor="_Toc82093346" w:history="1">
         <w:r>
           <w:rPr>
             <w:rStyle w:val="Hyperlink"/>
@@ -842,7 +842,7 @@
             <w:noProof/>
             <w:webHidden/>
           </w:rPr>
-          <w:instrText xml:space="preserve"> PAGEREF _Toc79064669 \h </w:instrText>
+          <w:instrText xml:space="preserve"> PAGEREF _Toc82093346 \h </w:instrText>
         </w:r>
         <w:r>
           <w:rPr>
@@ -886,7 +886,7 @@
           <w:szCs w:val="24"/>
         </w:rPr>
       </w:pPr>
-      <w:hyperlink w:anchor="_Toc79064670" w:history="1">
+      <w:hyperlink w:anchor="_Toc82093347" w:history="1">
         <w:r>
           <w:rPr>
             <w:rStyle w:val="Hyperlink"/>
@@ -913,7 +913,7 @@
             <w:noProof/>
             <w:webHidden/>
           </w:rPr>
-          <w:instrText xml:space="preserve"> PAGEREF _Toc79064670 \h </w:instrText>
+          <w:instrText xml:space="preserve"> PAGEREF _Toc82093347 \h </w:instrText>
         </w:r>
         <w:r>
           <w:rPr>
@@ -957,7 +957,7 @@
           <w:szCs w:val="24"/>
         </w:rPr>
       </w:pPr>
-      <w:hyperlink w:anchor="_Toc79064671" w:history="1">
+      <w:hyperlink w:anchor="_Toc82093348" w:history="1">
         <w:r>
           <w:rPr>
             <w:rStyle w:val="Hyperlink"/>
@@ -984,7 +984,7 @@
             <w:noProof/>
             <w:webHidden/>
           </w:rPr>
-          <w:instrText xml:space="preserve"> PAGEREF _Toc79064671 \h </w:instrText>
+          <w:instrText xml:space="preserve"> PAGEREF _Toc82093348 \h </w:instrText>
         </w:r>
         <w:r>
           <w:rPr>
@@ -1028,7 +1028,7 @@
           <w:szCs w:val="24"/>
         </w:rPr>
       </w:pPr>
-      <w:hyperlink w:anchor="_Toc79064672" w:history="1">
+      <w:hyperlink w:anchor="_Toc82093349" w:history="1">
         <w:r>
           <w:rPr>
             <w:rStyle w:val="Hyperlink"/>
@@ -1055,7 +1055,7 @@
             <w:noProof/>
             <w:webHidden/>
           </w:rPr>
-          <w:instrText xml:space="preserve"> PAGEREF _Toc79064672 \h </w:instrText>
+          <w:instrText xml:space="preserve"> PAGEREF _Toc82093349 \h </w:instrText>
         </w:r>
         <w:r>
           <w:rPr>
@@ -1099,7 +1099,7 @@
           <w:szCs w:val="24"/>
         </w:rPr>
       </w:pPr>
-      <w:hyperlink w:anchor="_Toc79064673" w:history="1">
+      <w:hyperlink w:anchor="_Toc82093350" w:history="1">
         <w:r>
           <w:rPr>
             <w:rStyle w:val="Hyperlink"/>
@@ -1127,7 +1127,7 @@
             <w:noProof/>
             <w:webHidden/>
           </w:rPr>
-          <w:instrText xml:space="preserve"> PAGEREF _Toc79064673 \h </w:instrText>
+          <w:instrText xml:space="preserve"> PAGEREF _Toc82093350 \h </w:instrText>
         </w:r>
         <w:r>
           <w:rPr>
@@ -1171,12 +1171,83 @@
           <w:szCs w:val="24"/>
         </w:rPr>
       </w:pPr>
-      <w:hyperlink w:anchor="_Toc79064674" w:history="1">
+      <w:hyperlink w:anchor="_Toc82093351" w:history="1">
         <w:r>
           <w:rPr>
             <w:rStyle w:val="Hyperlink"/>
             <w:noProof/>
           </w:rPr>
+          <w:t>Local Jumpers</w:t>
+        </w:r>
+        <w:r>
+          <w:rPr>
+            <w:noProof/>
+            <w:webHidden/>
+          </w:rPr>
+          <w:tab/>
+        </w:r>
+        <w:r>
+          <w:rPr>
+            <w:noProof/>
+            <w:webHidden/>
+          </w:rPr>
+          <w:fldChar w:fldCharType="begin"/>
+        </w:r>
+        <w:r>
+          <w:rPr>
+            <w:noProof/>
+            <w:webHidden/>
+          </w:rPr>
+          <w:instrText xml:space="preserve"> PAGEREF _Toc82093351 \h </w:instrText>
+        </w:r>
+        <w:r>
+          <w:rPr>
+            <w:noProof/>
+            <w:webHidden/>
+          </w:rPr>
+        </w:r>
+        <w:r>
+          <w:rPr>
+            <w:noProof/>
+            <w:webHidden/>
+          </w:rPr>
+          <w:fldChar w:fldCharType="separate"/>
+        </w:r>
+        <w:r>
+          <w:rPr>
+            <w:noProof/>
+            <w:webHidden/>
+          </w:rPr>
+          <w:t>14</w:t>
+        </w:r>
+        <w:r>
+          <w:rPr>
+            <w:noProof/>
+            <w:webHidden/>
+          </w:rPr>
+          <w:fldChar w:fldCharType="end"/>
+        </w:r>
+      </w:hyperlink>
+    </w:p>
+    <w:p>
+      <w:pPr>
+        <w:pStyle w:val="TOC3"/>
+        <w:tabs>
+          <w:tab w:val="right" w:pos="6369"/>
+        </w:tabs>
+        <w:rPr>
+          <w:rFonts w:cstheme="minorBidi"/>
+          <w:noProof/>
+          <w:sz w:val="24"/>
+          <w:szCs w:val="24"/>
+        </w:rPr>
+      </w:pPr>
+      <w:hyperlink w:anchor="_Toc82093352" w:history="1">
+        <w:r>
+          <w:rPr>
+            <w:rStyle w:val="Hyperlink"/>
+            <w:noProof/>
+          </w:rPr>
           <w:t>Train Sensor setup</w:t>
         </w:r>
         <w:r>
@@ -1198,7 +1269,7 @@
             <w:noProof/>
             <w:webHidden/>
           </w:rPr>
-          <w:instrText xml:space="preserve"> PAGEREF _Toc79064674 \h </w:instrText>
+          <w:instrText xml:space="preserve"> PAGEREF _Toc82093352 \h </w:instrText>
         </w:r>
         <w:r>
           <w:rPr>
@@ -1218,7 +1289,7 @@
             <w:noProof/>
             <w:webHidden/>
           </w:rPr>
-          <w:t>15</w:t>
+          <w:t>16</w:t>
         </w:r>
         <w:r>
           <w:rPr>
@@ -1244,12 +1315,85 @@
           <w:szCs w:val="24"/>
         </w:rPr>
       </w:pPr>
-      <w:hyperlink w:anchor="_Toc79064675" w:history="1">
+      <w:hyperlink w:anchor="_Toc82093353" w:history="1">
         <w:r>
           <w:rPr>
             <w:rStyle w:val="Hyperlink"/>
             <w:noProof/>
           </w:rPr>
+          <w:t>TP-Link Exterior WiFi</w:t>
+        </w:r>
+        <w:r>
+          <w:rPr>
+            <w:noProof/>
+            <w:webHidden/>
+          </w:rPr>
+          <w:tab/>
+        </w:r>
+        <w:r>
+          <w:rPr>
+            <w:noProof/>
+            <w:webHidden/>
+          </w:rPr>
+          <w:fldChar w:fldCharType="begin"/>
+        </w:r>
+        <w:r>
+          <w:rPr>
+            <w:noProof/>
+            <w:webHidden/>
+          </w:rPr>
+          <w:instrText xml:space="preserve"> PAGEREF _Toc82093353 \h </w:instrText>
+        </w:r>
+        <w:r>
+          <w:rPr>
+            <w:noProof/>
+            <w:webHidden/>
+          </w:rPr>
+        </w:r>
+        <w:r>
+          <w:rPr>
+            <w:noProof/>
+            <w:webHidden/>
+          </w:rPr>
+          <w:fldChar w:fldCharType="separate"/>
+        </w:r>
+        <w:r>
+          <w:rPr>
+            <w:noProof/>
+            <w:webHidden/>
+          </w:rPr>
+          <w:t>18</w:t>
+        </w:r>
+        <w:r>
+          <w:rPr>
+            <w:noProof/>
+            <w:webHidden/>
+          </w:rPr>
+          <w:fldChar w:fldCharType="end"/>
+        </w:r>
+      </w:hyperlink>
+    </w:p>
+    <w:p>
+      <w:pPr>
+        <w:pStyle w:val="TOC2"/>
+        <w:tabs>
+          <w:tab w:val="right" w:pos="6369"/>
+        </w:tabs>
+        <w:rPr>
+          <w:rFonts w:cstheme="minorBidi"/>
+          <w:b w:val="0"/>
+          <w:bCs w:val="0"/>
+          <w:noProof/>
+          <w:sz w:val="24"/>
+          <w:szCs w:val="24"/>
+        </w:rPr>
+      </w:pPr>
+      <w:hyperlink w:anchor="_Toc82093354" w:history="1">
+        <w:r>
+          <w:rPr>
+            <w:rStyle w:val="Hyperlink"/>
+            <w:noProof/>
+          </w:rPr>
           <w:t>Information</w:t>
         </w:r>
         <w:r>
@@ -1271,7 +1415,7 @@
             <w:noProof/>
             <w:webHidden/>
           </w:rPr>
-          <w:instrText xml:space="preserve"> PAGEREF _Toc79064675 \h </w:instrText>
+          <w:instrText xml:space="preserve"> PAGEREF _Toc82093354 \h </w:instrText>
         </w:r>
         <w:r>
           <w:rPr>
@@ -1291,7 +1435,7 @@
             <w:noProof/>
             <w:webHidden/>
           </w:rPr>
-          <w:t>17</w:t>
+          <w:t>18</w:t>
         </w:r>
         <w:r>
           <w:rPr>
@@ -2358,7 +2502,7 @@
         <w:pStyle w:val="Heading2"/>
         <w:ind w:right="-717"/>
       </w:pPr>
-      <w:bookmarkStart w:id="0" w:name="_Toc79064659"/>
+      <w:bookmarkStart w:id="0" w:name="_Toc82093336"/>
       <w:r>
         <w:lastRenderedPageBreak/>
         <w:t>Signal Box Module</w:t>
@@ -2507,7 +2651,7 @@
         <w:pStyle w:val="Heading3"/>
         <w:ind w:right="-717"/>
       </w:pPr>
-      <w:bookmarkStart w:id="2" w:name="_Toc79064660"/>
+      <w:bookmarkStart w:id="2" w:name="_Toc82093337"/>
       <w:r>
         <w:lastRenderedPageBreak/>
         <w:t>Power Supply</w:t>
@@ -2602,7 +2746,7 @@
         <w:pStyle w:val="Heading3"/>
         <w:ind w:right="-717"/>
       </w:pPr>
-      <w:bookmarkStart w:id="4" w:name="_Toc79064661"/>
+      <w:bookmarkStart w:id="4" w:name="_Toc82093338"/>
       <w:r>
         <w:t>Controls</w:t>
       </w:r>
@@ -2703,7 +2847,7 @@
         <w:pStyle w:val="Heading3"/>
         <w:ind w:right="-717"/>
       </w:pPr>
-      <w:bookmarkStart w:id="6" w:name="_Toc79064662"/>
+      <w:bookmarkStart w:id="6" w:name="_Toc82093339"/>
       <w:r>
         <w:t>Indicators</w:t>
       </w:r>
@@ -2800,7 +2944,7 @@
         <w:pStyle w:val="Heading3"/>
         <w:ind w:right="-717"/>
       </w:pPr>
-      <w:bookmarkStart w:id="7" w:name="_Toc79064663"/>
+      <w:bookmarkStart w:id="7" w:name="_Toc82093340"/>
       <w:r>
         <w:lastRenderedPageBreak/>
         <w:t>Typical construction</w:t>
@@ -2904,7 +3048,7 @@
         <w:pStyle w:val="Heading3"/>
         <w:ind w:right="-717"/>
       </w:pPr>
-      <w:bookmarkStart w:id="9" w:name="_Toc79064664"/>
+      <w:bookmarkStart w:id="9" w:name="_Toc82093341"/>
       <w:r>
         <w:t>Indicators</w:t>
       </w:r>
@@ -3079,7 +3223,7 @@
         <w:pStyle w:val="Heading3"/>
         <w:ind w:right="-717"/>
       </w:pPr>
-      <w:bookmarkStart w:id="11" w:name="_Toc79064665"/>
+      <w:bookmarkStart w:id="11" w:name="_Toc82093342"/>
       <w:r>
         <w:t>Operation</w:t>
       </w:r>
@@ -3220,7 +3364,7 @@
         <w:pStyle w:val="Heading3"/>
         <w:ind w:right="-717"/>
       </w:pPr>
-      <w:bookmarkStart w:id="12" w:name="_Toc79064666"/>
+      <w:bookmarkStart w:id="12" w:name="_Toc82093343"/>
       <w:r>
         <w:t>Emergency Stop</w:t>
       </w:r>
@@ -3242,7 +3386,7 @@
         <w:pStyle w:val="Heading3"/>
         <w:ind w:right="-717"/>
       </w:pPr>
-      <w:bookmarkStart w:id="13" w:name="_Toc79064667"/>
+      <w:bookmarkStart w:id="13" w:name="_Toc82093344"/>
       <w:r>
         <w:lastRenderedPageBreak/>
         <w:t>Clear Track</w:t>
@@ -3274,7 +3418,7 @@
         <w:pStyle w:val="Heading3"/>
         <w:ind w:right="-717"/>
       </w:pPr>
-      <w:bookmarkStart w:id="14" w:name="_Toc79064668"/>
+      <w:bookmarkStart w:id="14" w:name="_Toc82093345"/>
       <w:r>
         <w:t>Demo Mode</w:t>
       </w:r>
@@ -3417,7 +3561,7 @@
         <w:pStyle w:val="Heading2"/>
         <w:ind w:right="-717"/>
       </w:pPr>
-      <w:bookmarkStart w:id="17" w:name="_Toc79064669"/>
+      <w:bookmarkStart w:id="17" w:name="_Toc82093346"/>
       <w:r>
         <w:lastRenderedPageBreak/>
         <w:t>Sensor Module</w:t>
@@ -3535,7 +3679,7 @@
         <w:pStyle w:val="Heading3"/>
         <w:ind w:right="-717"/>
       </w:pPr>
-      <w:bookmarkStart w:id="19" w:name="_Toc79064670"/>
+      <w:bookmarkStart w:id="19" w:name="_Toc82093347"/>
       <w:r>
         <w:lastRenderedPageBreak/>
         <w:t>Power Supply</w:t>
@@ -3773,7 +3917,7 @@
         <w:pStyle w:val="Heading3"/>
         <w:ind w:right="-717"/>
       </w:pPr>
-      <w:bookmarkStart w:id="22" w:name="_Toc79064671"/>
+      <w:bookmarkStart w:id="22" w:name="_Toc82093348"/>
       <w:r>
         <w:lastRenderedPageBreak/>
         <w:t>Signal Connections</w:t>
@@ -3866,7 +4010,7 @@
         <w:pStyle w:val="Heading3"/>
         <w:ind w:right="-717"/>
       </w:pPr>
-      <w:bookmarkStart w:id="24" w:name="_Toc79064672"/>
+      <w:bookmarkStart w:id="24" w:name="_Toc82093349"/>
       <w:r>
         <w:t>Stop button</w:t>
       </w:r>
@@ -3894,13 +4038,15 @@
         <w:pStyle w:val="Heading4"/>
         <w:rPr>
           <w:rStyle w:val="Heading3Char"/>
+          <w:i w:val="0"/>
           <w:color w:val="2F5496" w:themeColor="accent1" w:themeShade="BF"/>
         </w:rPr>
       </w:pPr>
-      <w:bookmarkStart w:id="25" w:name="_Toc79064673"/>
+      <w:bookmarkStart w:id="25" w:name="_Toc82093350"/>
       <w:r>
         <w:rPr>
           <w:rStyle w:val="Heading3Char"/>
+          <w:i w:val="0"/>
           <w:color w:val="2F5496" w:themeColor="accent1" w:themeShade="BF"/>
         </w:rPr>
         <w:t>Address</w:t>
@@ -5435,10 +5581,12 @@
       <w:pPr>
         <w:pStyle w:val="Heading3"/>
       </w:pPr>
+      <w:bookmarkStart w:id="27" w:name="_Toc82093351"/>
       <w:r>
         <w:lastRenderedPageBreak/>
         <w:t>Local Jumpers</w:t>
       </w:r>
+      <w:bookmarkEnd w:id="27"/>
     </w:p>
     <w:p>
       <w:pPr>
@@ -5501,7 +5649,7 @@
         <w:ind w:right="-717"/>
         <w:jc w:val="center"/>
       </w:pPr>
-      <w:bookmarkStart w:id="27" w:name="_Toc79064687"/>
+      <w:bookmarkStart w:id="28" w:name="_Toc79064687"/>
       <w:r>
         <w:t xml:space="preserve">Figure </w:t>
       </w:r>
@@ -5516,7 +5664,7 @@
       <w:r>
         <w:t xml:space="preserve"> Local configuration jumpers</w:t>
       </w:r>
-      <w:bookmarkEnd w:id="27"/>
+      <w:bookmarkEnd w:id="28"/>
     </w:p>
     <w:p>
       <w:pPr>
@@ -5619,25 +5767,43 @@
         <w:t xml:space="preserve">JP2 is </w:t>
       </w:r>
       <w:r>
-        <w:t xml:space="preserve">shorted the </w:t>
+        <w:t xml:space="preserve">shorted </w:t>
       </w:r>
       <w:r>
         <w:t xml:space="preserve">releasing the </w:t>
       </w:r>
       <w:r>
-        <w:t xml:space="preserve">stop switch will force clear the track.  Typical use of the forced clear option is at the Steaming bay where trains are removed from the track.  Releasing the stop button will clear the track and set the signals to green.  </w:t>
+        <w:t xml:space="preserve">stop switch will force clear the track.  Typical use of the forced clear option is at the Steaming </w:t>
+      </w:r>
+      <w:r>
+        <w:t>B</w:t>
+      </w:r>
+      <w:r>
+        <w:t xml:space="preserve">ay where trains are removed from the track.  Releasing the stop button will clear the track and set the signals to green.  </w:t>
       </w:r>
       <w:r>
         <w:t>Alternatively a</w:t>
       </w:r>
       <w:r>
-        <w:t xml:space="preserve">t the Station </w:t>
+        <w:t>t the Station</w:t>
+      </w:r>
+      <w:r>
+        <w:t>,</w:t>
+      </w:r>
+      <w:r>
+        <w:t xml:space="preserve"> </w:t>
       </w:r>
       <w:r>
         <w:t>configured</w:t>
       </w:r>
       <w:r>
-        <w:t xml:space="preserve"> without the short will cause the red signal to flash if a train is still occupying the track after the light.  This lets the station master know that he/she has released the stop but it is not safe for the train to depart.</w:t>
+        <w:t xml:space="preserve"> without the short</w:t>
+      </w:r>
+      <w:r>
+        <w:t>, releasing the stop button</w:t>
+      </w:r>
+      <w:r>
+        <w:t xml:space="preserve"> will cause the red signal to flash if a train is still occupying the track after the light.  This lets the station master know that he/she has released the stop but it is not safe for the train to depart.</w:t>
       </w:r>
     </w:p>
     <w:p>
@@ -5670,6 +5836,9 @@
         <w:t xml:space="preserve"> function </w:t>
       </w:r>
       <w:r>
+        <w:t xml:space="preserve">on the additional module </w:t>
+      </w:r>
+      <w:r>
         <w:t>enabling</w:t>
       </w:r>
       <w:r>
@@ -5721,8 +5890,6 @@
       <w:r>
         <w:t xml:space="preserve">level crossing </w:t>
       </w:r>
-      <w:bookmarkStart w:id="28" w:name="_GoBack"/>
-      <w:bookmarkEnd w:id="28"/>
       <w:r>
         <w:t>barrier functions with advanced train sensor positioning.</w:t>
       </w:r>
@@ -5743,7 +5910,7 @@
         <w:pStyle w:val="Heading3"/>
         <w:ind w:right="-717"/>
       </w:pPr>
-      <w:bookmarkStart w:id="29" w:name="_Toc79064674"/>
+      <w:bookmarkStart w:id="29" w:name="_Toc82093352"/>
       <w:r>
         <w:lastRenderedPageBreak/>
         <w:t>Train Sensor setup</w:t>
@@ -5770,11 +5937,23 @@
       <w:pPr>
         <w:keepNext/>
         <w:ind w:right="-717"/>
+      </w:pPr>
+      <w:r>
+        <w:t xml:space="preserve">To adjust the </w:t>
+      </w:r>
+      <w:r>
+        <w:t>range</w:t>
+      </w:r>
+      <w:r>
+        <w:t xml:space="preserve"> position a board between the train sensor and the track so that the board is a few centimetres closer to the sensor than any part of the train will travel.  The widest part of the train is likely the legs of the driver or passenger.  </w:t>
+      </w:r>
+    </w:p>
+    <w:p>
+      <w:pPr>
+        <w:keepNext/>
+        <w:ind w:right="-717"/>
         <w:jc w:val="center"/>
       </w:pPr>
-      <w:r>
-        <w:t xml:space="preserve">To adjust the screws position a board between the train sensor and the track so that the board is a few centimetres closer to the sensor than any part of the train will travel.  The widest part of the train is likely the legs of the driver or passenger.  </w:t>
-      </w:r>
       <w:r>
         <w:rPr>
           <w:noProof/>
@@ -5848,6 +6027,9 @@
       </w:r>
       <w:r>
         <w:t>.</w:t>
+      </w:r>
+      <w:r>
+        <w:t xml:space="preserve">  You might need to wind the screw fully one way then reverse the direction to find the detection point.  Fully anti clock wise is the minimum distance.  10 full turns are required to go from end to end of the adjustment.</w:t>
       </w:r>
     </w:p>
     <w:p>
@@ -5951,13 +6133,25 @@
         <w:ind w:right="-717"/>
       </w:pPr>
       <w:r>
-        <w:t>Note:  The sensor detects the closes</w:t>
+        <w:t xml:space="preserve">Note:  The sensor </w:t>
+      </w:r>
+      <w:r>
+        <w:t>only registers</w:t>
+      </w:r>
+      <w:r>
+        <w:t xml:space="preserve"> the closes</w:t>
       </w:r>
       <w:r>
         <w:t>t</w:t>
       </w:r>
       <w:r>
-        <w:t xml:space="preserve"> thing to the sensor.  If a person or other object is blocking the path between the sensor and the track the sensor will not activate.</w:t>
+        <w:t xml:space="preserve"> thing to the sensor.  If a person or other object is blocking the path between the sensor and the track the sensor will not activate</w:t>
+      </w:r>
+      <w:r>
+        <w:t xml:space="preserve"> when a train passes</w:t>
+      </w:r>
+      <w:r>
+        <w:t>.</w:t>
       </w:r>
     </w:p>
     <w:p>
@@ -5980,6 +6174,11 @@
       <w:r>
         <w:t>An iPhone, iPad and macOS application is available which displays the current track light status and displays the messages sent by the sensor modules.  When adjustments to the distance are made these can be seen on the application</w:t>
       </w:r>
+      <w:r>
+        <w:t>.</w:t>
+      </w:r>
+      <w:bookmarkStart w:id="32" w:name="_GoBack"/>
+      <w:bookmarkEnd w:id="32"/>
     </w:p>
     <w:p>
       <w:pPr>
@@ -6036,27 +6235,14 @@
       <w:r>
         <w:t xml:space="preserve">Figure </w:t>
       </w:r>
-      <w:r>
-        <w:fldChar w:fldCharType="begin"/>
-      </w:r>
-      <w:r>
-        <w:instrText xml:space="preserve"> SEQ Figure \* ARABIC </w:instrText>
-      </w:r>
-      <w:r>
-        <w:fldChar w:fldCharType="separate"/>
-      </w:r>
-      <w:r>
-        <w:rPr>
-          <w:noProof/>
-        </w:rPr>
-        <w:t>15</w:t>
-      </w:r>
-      <w:r>
-        <w:rPr>
-          <w:noProof/>
-        </w:rPr>
-        <w:fldChar w:fldCharType="end"/>
-      </w:r>
+      <w:fldSimple w:instr=" SEQ Figure \* ARABIC ">
+        <w:r>
+          <w:rPr>
+            <w:noProof/>
+          </w:rPr>
+          <w:t>15</w:t>
+        </w:r>
+      </w:fldSimple>
       <w:r>
         <w:t xml:space="preserve"> </w:t>
       </w:r>
@@ -6080,27 +6266,108 @@
     <w:p>
       <w:pPr>
         <w:pStyle w:val="Heading2"/>
-        <w:ind w:right="-717"/>
-      </w:pPr>
-      <w:bookmarkStart w:id="32" w:name="_Toc79064675"/>
+      </w:pPr>
+      <w:bookmarkStart w:id="33" w:name="_Toc82093353"/>
       <w:r>
         <w:lastRenderedPageBreak/>
+        <w:t xml:space="preserve">TP-Link Exterior </w:t>
+      </w:r>
+      <w:proofErr w:type="spellStart"/>
+      <w:r>
+        <w:t>WiFi</w:t>
+      </w:r>
+      <w:bookmarkEnd w:id="33"/>
+      <w:proofErr w:type="spellEnd"/>
+    </w:p>
+    <w:p>
+      <w:pPr>
+        <w:ind w:right="-717"/>
+      </w:pPr>
+      <w:r>
+        <w:t xml:space="preserve">For full coverage of the WHR site an external </w:t>
+      </w:r>
+      <w:proofErr w:type="spellStart"/>
+      <w:r>
+        <w:t>WiFi</w:t>
+      </w:r>
+      <w:proofErr w:type="spellEnd"/>
+      <w:r>
+        <w:t xml:space="preserve"> device is provided.  This is based on a TP-Link </w:t>
+      </w:r>
+      <w:proofErr w:type="spellStart"/>
+      <w:r>
+        <w:t>Omada</w:t>
+      </w:r>
+      <w:proofErr w:type="spellEnd"/>
+      <w:r>
+        <w:t xml:space="preserve"> Outdoor access point.  The outdoor part should be mounted on the roof of the signal box or at some other convenient location.  Coverage </w:t>
+      </w:r>
+      <w:r>
+        <w:t>area is an approximately 200m radius</w:t>
+      </w:r>
+      <w:r>
+        <w:t>.  The unit has an indoor box that provides power and the network connectivity.  Note; the indoor unit is a custom device built using the TP-Link power over ethernet adaptor and the main board from an GL-</w:t>
+      </w:r>
+      <w:proofErr w:type="spellStart"/>
+      <w:r>
+        <w:t>iNet</w:t>
+      </w:r>
+      <w:proofErr w:type="spellEnd"/>
+      <w:r>
+        <w:t xml:space="preserve"> Smart router, together with a </w:t>
+      </w:r>
+      <w:r>
+        <w:t>5V</w:t>
+      </w:r>
+      <w:r>
+        <w:t xml:space="preserve"> power supply.  The indoor unit is </w:t>
+      </w:r>
+      <w:r>
+        <w:t xml:space="preserve">installed </w:t>
+      </w:r>
+      <w:r>
+        <w:t>in a 3D printed box.</w:t>
+      </w:r>
+    </w:p>
+    <w:p>
+      <w:pPr>
+        <w:ind w:right="-717"/>
+      </w:pPr>
+      <w:r>
+        <w:t xml:space="preserve">The indoor unit should be located close to a Mains 240V supply.  An ethernet cable connects the indoor and outdoor units.  </w:t>
+      </w:r>
+      <w:r>
+        <w:t>Ethernet cables up to 100m are supported.</w:t>
+      </w:r>
+    </w:p>
+    <w:p>
+      <w:pPr>
+        <w:ind w:right="-717"/>
+      </w:pPr>
+      <w:r>
+        <w:t xml:space="preserve">Plugging a 4G or 5G USB dongle or smart phone supporting tethering in to the side of the indoor unit can enable the provision of wide area network connectivity for the site.  </w:t>
+      </w:r>
+      <w:r>
+        <w:t>This might be useful at a future date.  If required at any time please contact Paul Barnard to configure a public access SSID for the network.</w:t>
+      </w:r>
+    </w:p>
+    <w:p>
+      <w:pPr>
+        <w:pStyle w:val="Heading2"/>
+        <w:ind w:right="-717"/>
+      </w:pPr>
+      <w:bookmarkStart w:id="34" w:name="_Toc82093354"/>
+      <w:r>
         <w:t>Information</w:t>
       </w:r>
-      <w:bookmarkEnd w:id="32"/>
-    </w:p>
-    <w:p>
-      <w:pPr>
-        <w:ind w:right="-717"/>
-      </w:pPr>
-      <w:r>
-        <w:t>The source code</w:t>
-      </w:r>
-      <w:r>
-        <w:t xml:space="preserve"> and PCB layouts</w:t>
-      </w:r>
-      <w:r>
-        <w:t xml:space="preserve"> (</w:t>
+      <w:bookmarkEnd w:id="34"/>
+    </w:p>
+    <w:p>
+      <w:pPr>
+        <w:ind w:right="-717"/>
+      </w:pPr>
+      <w:r>
+        <w:t>The source code and PCB layouts (</w:t>
       </w:r>
       <w:proofErr w:type="spellStart"/>
       <w:r>
@@ -6108,16 +6375,7 @@
       </w:r>
       <w:proofErr w:type="spellEnd"/>
       <w:r>
-        <w:t>)</w:t>
-      </w:r>
-      <w:r>
-        <w:t xml:space="preserve"> for the project </w:t>
-      </w:r>
-      <w:r>
-        <w:t>are</w:t>
-      </w:r>
-      <w:r>
-        <w:t xml:space="preserve"> available on GitHub</w:t>
+        <w:t>) for the project are available on GitHub</w:t>
       </w:r>
     </w:p>
     <w:p>

</xml_diff>

<commit_message>
Added support for remote configuration ussing EEPROM in Signalbox.  Supports companion application for iOS, macOS and watchOS to configure and control the lights remotely.
</commit_message>
<xml_diff>
--- a/West Huntspill Railway Signals.docx
+++ b/West Huntspill Railway Signals.docx
@@ -6,6 +6,8 @@
       <w:pPr>
         <w:ind w:hanging="142"/>
       </w:pPr>
+      <w:bookmarkStart w:id="0" w:name="_GoBack"/>
+      <w:bookmarkEnd w:id="0"/>
       <w:r>
         <w:rPr>
           <w:noProof/>
@@ -2392,7 +2394,7 @@
             <w:noProof/>
             <w:webHidden/>
           </w:rPr>
-          <w:t>15</w:t>
+          <w:t>16</w:t>
         </w:r>
         <w:r>
           <w:rPr>
@@ -2464,7 +2466,7 @@
             <w:noProof/>
             <w:webHidden/>
           </w:rPr>
-          <w:t>16</w:t>
+          <w:t>17</w:t>
         </w:r>
         <w:r>
           <w:rPr>
@@ -2502,12 +2504,12 @@
         <w:pStyle w:val="Heading2"/>
         <w:ind w:right="-717"/>
       </w:pPr>
-      <w:bookmarkStart w:id="0" w:name="_Toc82093336"/>
+      <w:bookmarkStart w:id="1" w:name="_Toc82093336"/>
       <w:r>
         <w:lastRenderedPageBreak/>
         <w:t>Signal Box Module</w:t>
       </w:r>
-      <w:bookmarkEnd w:id="0"/>
+      <w:bookmarkEnd w:id="1"/>
     </w:p>
     <w:p>
       <w:pPr>
@@ -2613,7 +2615,7 @@
         <w:ind w:right="-717"/>
         <w:jc w:val="center"/>
       </w:pPr>
-      <w:bookmarkStart w:id="1" w:name="_Toc79064676"/>
+      <w:bookmarkStart w:id="2" w:name="_Toc79064676"/>
       <w:r>
         <w:t xml:space="preserve">Figure </w:t>
       </w:r>
@@ -2632,7 +2634,7 @@
       <w:r>
         <w:t>pcb</w:t>
       </w:r>
-      <w:bookmarkEnd w:id="1"/>
+      <w:bookmarkEnd w:id="2"/>
       <w:proofErr w:type="spellEnd"/>
     </w:p>
     <w:p>
@@ -2651,12 +2653,12 @@
         <w:pStyle w:val="Heading3"/>
         <w:ind w:right="-717"/>
       </w:pPr>
-      <w:bookmarkStart w:id="2" w:name="_Toc82093337"/>
+      <w:bookmarkStart w:id="3" w:name="_Toc82093337"/>
       <w:r>
         <w:lastRenderedPageBreak/>
         <w:t>Power Supply</w:t>
       </w:r>
-      <w:bookmarkEnd w:id="2"/>
+      <w:bookmarkEnd w:id="3"/>
     </w:p>
     <w:p>
       <w:pPr>
@@ -2724,7 +2726,7 @@
         <w:ind w:right="-717"/>
         <w:jc w:val="center"/>
       </w:pPr>
-      <w:bookmarkStart w:id="3" w:name="_Toc79064677"/>
+      <w:bookmarkStart w:id="4" w:name="_Toc79064677"/>
       <w:r>
         <w:t xml:space="preserve">Figure </w:t>
       </w:r>
@@ -2739,18 +2741,18 @@
       <w:r>
         <w:t xml:space="preserve"> power connection</w:t>
       </w:r>
-      <w:bookmarkEnd w:id="3"/>
+      <w:bookmarkEnd w:id="4"/>
     </w:p>
     <w:p>
       <w:pPr>
         <w:pStyle w:val="Heading3"/>
         <w:ind w:right="-717"/>
       </w:pPr>
-      <w:bookmarkStart w:id="4" w:name="_Toc82093338"/>
+      <w:bookmarkStart w:id="5" w:name="_Toc82093338"/>
       <w:r>
         <w:t>Controls</w:t>
       </w:r>
-      <w:bookmarkEnd w:id="4"/>
+      <w:bookmarkEnd w:id="5"/>
     </w:p>
     <w:p>
       <w:pPr>
@@ -2825,7 +2827,7 @@
         <w:ind w:right="-717"/>
         <w:jc w:val="center"/>
       </w:pPr>
-      <w:bookmarkStart w:id="5" w:name="_Toc79064678"/>
+      <w:bookmarkStart w:id="6" w:name="_Toc79064678"/>
       <w:r>
         <w:t xml:space="preserve">Figure </w:t>
       </w:r>
@@ -2840,18 +2842,18 @@
       <w:r>
         <w:t xml:space="preserve"> switch connections</w:t>
       </w:r>
-      <w:bookmarkEnd w:id="5"/>
+      <w:bookmarkEnd w:id="6"/>
     </w:p>
     <w:p>
       <w:pPr>
         <w:pStyle w:val="Heading3"/>
         <w:ind w:right="-717"/>
       </w:pPr>
-      <w:bookmarkStart w:id="6" w:name="_Toc82093339"/>
+      <w:bookmarkStart w:id="7" w:name="_Toc82093339"/>
       <w:r>
         <w:t>Indicators</w:t>
       </w:r>
-      <w:bookmarkEnd w:id="6"/>
+      <w:bookmarkEnd w:id="7"/>
     </w:p>
     <w:p>
       <w:pPr>
@@ -2944,12 +2946,12 @@
         <w:pStyle w:val="Heading3"/>
         <w:ind w:right="-717"/>
       </w:pPr>
-      <w:bookmarkStart w:id="7" w:name="_Toc82093340"/>
+      <w:bookmarkStart w:id="8" w:name="_Toc82093340"/>
       <w:r>
         <w:lastRenderedPageBreak/>
         <w:t>Typical construction</w:t>
       </w:r>
-      <w:bookmarkEnd w:id="7"/>
+      <w:bookmarkEnd w:id="8"/>
     </w:p>
     <w:p>
       <w:pPr>
@@ -3018,7 +3020,7 @@
         <w:ind w:right="-717"/>
         <w:jc w:val="center"/>
       </w:pPr>
-      <w:bookmarkStart w:id="8" w:name="_Toc79064679"/>
+      <w:bookmarkStart w:id="9" w:name="_Toc79064679"/>
       <w:r>
         <w:t xml:space="preserve">Figure </w:t>
       </w:r>
@@ -3033,7 +3035,7 @@
       <w:r>
         <w:t xml:space="preserve"> Typical face plate design</w:t>
       </w:r>
-      <w:bookmarkEnd w:id="8"/>
+      <w:bookmarkEnd w:id="9"/>
     </w:p>
     <w:p>
       <w:pPr>
@@ -3048,11 +3050,11 @@
         <w:pStyle w:val="Heading3"/>
         <w:ind w:right="-717"/>
       </w:pPr>
-      <w:bookmarkStart w:id="9" w:name="_Toc82093341"/>
+      <w:bookmarkStart w:id="10" w:name="_Toc82093341"/>
       <w:r>
         <w:t>Indicators</w:t>
       </w:r>
-      <w:bookmarkEnd w:id="9"/>
+      <w:bookmarkEnd w:id="10"/>
     </w:p>
     <w:p>
       <w:pPr>
@@ -3201,7 +3203,7 @@
         <w:ind w:right="-717"/>
         <w:jc w:val="center"/>
       </w:pPr>
-      <w:bookmarkStart w:id="10" w:name="_Toc79064680"/>
+      <w:bookmarkStart w:id="11" w:name="_Toc79064680"/>
       <w:r>
         <w:t xml:space="preserve">Figure </w:t>
       </w:r>
@@ -3216,18 +3218,18 @@
       <w:r>
         <w:t xml:space="preserve"> indicators attached to ribbon cable</w:t>
       </w:r>
-      <w:bookmarkEnd w:id="10"/>
+      <w:bookmarkEnd w:id="11"/>
     </w:p>
     <w:p>
       <w:pPr>
         <w:pStyle w:val="Heading3"/>
         <w:ind w:right="-717"/>
       </w:pPr>
-      <w:bookmarkStart w:id="11" w:name="_Toc82093342"/>
+      <w:bookmarkStart w:id="12" w:name="_Toc82093342"/>
       <w:r>
         <w:t>Operation</w:t>
       </w:r>
-      <w:bookmarkEnd w:id="11"/>
+      <w:bookmarkEnd w:id="12"/>
     </w:p>
     <w:p>
       <w:pPr>
@@ -3287,12 +3289,24 @@
       <w:r>
         <w:t xml:space="preserve">.  This is suitable for small deployments only and limited to six active devices on </w:t>
       </w:r>
+      <w:r>
+        <w:t xml:space="preserve">the </w:t>
+      </w:r>
+      <w:r>
+        <w:t>network</w:t>
+      </w:r>
+      <w:r>
+        <w:t xml:space="preserve">.  For larger layouts an external </w:t>
+      </w:r>
       <w:proofErr w:type="spellStart"/>
       <w:r>
-        <w:t>tehnetwork</w:t>
+        <w:t>WiFi</w:t>
       </w:r>
       <w:proofErr w:type="spellEnd"/>
       <w:r>
+        <w:t xml:space="preserve"> network is required</w:t>
+      </w:r>
+      <w:r>
         <w:t xml:space="preserve">.  Once </w:t>
       </w:r>
       <w:proofErr w:type="spellStart"/>
@@ -3364,11 +3378,11 @@
         <w:pStyle w:val="Heading3"/>
         <w:ind w:right="-717"/>
       </w:pPr>
-      <w:bookmarkStart w:id="12" w:name="_Toc82093343"/>
+      <w:bookmarkStart w:id="13" w:name="_Toc82093343"/>
       <w:r>
         <w:t>Emergency Stop</w:t>
       </w:r>
-      <w:bookmarkEnd w:id="12"/>
+      <w:bookmarkEnd w:id="13"/>
     </w:p>
     <w:p>
       <w:pPr>
@@ -3378,7 +3392,11 @@
         <w:t xml:space="preserve">Press the </w:t>
       </w:r>
       <w:r>
-        <w:t>Stop button and all the signals will be set to RED.  Release the Stop button and automatic mode will resume.  Any trains that have moved while the Stop mode is enabled will be indicated in their new positions once the Stop button is release.</w:t>
+        <w:t xml:space="preserve">Stop button and all the signals will be set to RED.  Release the Stop button and automatic mode will resume.  Any trains that have </w:t>
+      </w:r>
+      <w:r>
+        <w:lastRenderedPageBreak/>
+        <w:t>moved while the Stop mode is enabled will be indicated in their new positions once the Stop button is release.</w:t>
       </w:r>
     </w:p>
     <w:p>
@@ -3386,12 +3404,11 @@
         <w:pStyle w:val="Heading3"/>
         <w:ind w:right="-717"/>
       </w:pPr>
-      <w:bookmarkStart w:id="13" w:name="_Toc82093344"/>
-      <w:r>
-        <w:lastRenderedPageBreak/>
+      <w:bookmarkStart w:id="14" w:name="_Toc82093344"/>
+      <w:r>
         <w:t>Clear Track</w:t>
       </w:r>
-      <w:bookmarkEnd w:id="13"/>
+      <w:bookmarkEnd w:id="14"/>
     </w:p>
     <w:p>
       <w:pPr>
@@ -3418,11 +3435,11 @@
         <w:pStyle w:val="Heading3"/>
         <w:ind w:right="-717"/>
       </w:pPr>
-      <w:bookmarkStart w:id="14" w:name="_Toc82093345"/>
+      <w:bookmarkStart w:id="15" w:name="_Toc82093345"/>
       <w:r>
         <w:t>Demo Mode</w:t>
       </w:r>
-      <w:bookmarkEnd w:id="14"/>
+      <w:bookmarkEnd w:id="15"/>
     </w:p>
     <w:p>
       <w:pPr>
@@ -3537,8 +3554,8 @@
         <w:ind w:right="-717"/>
         <w:jc w:val="center"/>
       </w:pPr>
-      <w:bookmarkStart w:id="15" w:name="_Ref79054277"/>
-      <w:bookmarkStart w:id="16" w:name="_Toc79064681"/>
+      <w:bookmarkStart w:id="16" w:name="_Ref79054277"/>
+      <w:bookmarkStart w:id="17" w:name="_Toc79064681"/>
       <w:r>
         <w:t xml:space="preserve">Figure </w:t>
       </w:r>
@@ -3553,20 +3570,20 @@
       <w:r>
         <w:t xml:space="preserve"> Indicator detail</w:t>
       </w:r>
-      <w:bookmarkEnd w:id="15"/>
       <w:bookmarkEnd w:id="16"/>
+      <w:bookmarkEnd w:id="17"/>
     </w:p>
     <w:p>
       <w:pPr>
         <w:pStyle w:val="Heading2"/>
         <w:ind w:right="-717"/>
       </w:pPr>
-      <w:bookmarkStart w:id="17" w:name="_Toc82093346"/>
+      <w:bookmarkStart w:id="18" w:name="_Toc82093346"/>
       <w:r>
         <w:lastRenderedPageBreak/>
         <w:t>Sensor Module</w:t>
       </w:r>
-      <w:bookmarkEnd w:id="17"/>
+      <w:bookmarkEnd w:id="18"/>
     </w:p>
     <w:p>
       <w:pPr>
@@ -3635,7 +3652,7 @@
         <w:ind w:right="-717"/>
         <w:jc w:val="center"/>
       </w:pPr>
-      <w:bookmarkStart w:id="18" w:name="_Toc79064682"/>
+      <w:bookmarkStart w:id="19" w:name="_Toc79064682"/>
       <w:r>
         <w:t xml:space="preserve">Figure </w:t>
       </w:r>
@@ -3650,7 +3667,7 @@
       <w:r>
         <w:t xml:space="preserve"> Sensor module</w:t>
       </w:r>
-      <w:bookmarkEnd w:id="18"/>
+      <w:bookmarkEnd w:id="19"/>
     </w:p>
     <w:p>
       <w:pPr>
@@ -3660,7 +3677,10 @@
         <w:t>The sensor module supports a stop button that can be used to turn the signal to red manually.  This permits the control of the signal by the station master</w:t>
       </w:r>
       <w:r>
-        <w:t xml:space="preserve"> or steaming bay transfer</w:t>
+        <w:t xml:space="preserve"> or steaming bay </w:t>
+      </w:r>
+      <w:r>
+        <w:t>manager</w:t>
       </w:r>
       <w:r>
         <w:t xml:space="preserve"> to control departure of trains from the station or to prevent access to the transfer area when trains are being staged.  There are two high current capable outputs for connection to the signal lights.  The sensor modules are also capable of providing the </w:t>
@@ -3679,12 +3699,12 @@
         <w:pStyle w:val="Heading3"/>
         <w:ind w:right="-717"/>
       </w:pPr>
-      <w:bookmarkStart w:id="19" w:name="_Toc82093347"/>
+      <w:bookmarkStart w:id="20" w:name="_Toc82093347"/>
       <w:r>
         <w:lastRenderedPageBreak/>
         <w:t>Power Supply</w:t>
       </w:r>
-      <w:bookmarkEnd w:id="19"/>
+      <w:bookmarkEnd w:id="20"/>
     </w:p>
     <w:p>
       <w:pPr>
@@ -3755,7 +3775,7 @@
         <w:ind w:right="-717"/>
         <w:jc w:val="center"/>
       </w:pPr>
-      <w:bookmarkStart w:id="20" w:name="_Toc79064683"/>
+      <w:bookmarkStart w:id="21" w:name="_Toc79064683"/>
       <w:r>
         <w:t xml:space="preserve">Figure </w:t>
       </w:r>
@@ -3770,7 +3790,7 @@
       <w:r>
         <w:t xml:space="preserve"> Power connection</w:t>
       </w:r>
-      <w:bookmarkEnd w:id="20"/>
+      <w:bookmarkEnd w:id="21"/>
     </w:p>
     <w:p>
       <w:pPr>
@@ -3876,7 +3896,7 @@
         <w:ind w:right="-717"/>
         <w:jc w:val="center"/>
       </w:pPr>
-      <w:bookmarkStart w:id="21" w:name="_Toc79064684"/>
+      <w:bookmarkStart w:id="22" w:name="_Toc79064684"/>
       <w:r>
         <w:t xml:space="preserve">Figure </w:t>
       </w:r>
@@ -3891,7 +3911,7 @@
       <w:r>
         <w:t xml:space="preserve"> Location of protection diode</w:t>
       </w:r>
-      <w:bookmarkEnd w:id="21"/>
+      <w:bookmarkEnd w:id="22"/>
     </w:p>
     <w:p>
       <w:pPr>
@@ -3917,12 +3937,12 @@
         <w:pStyle w:val="Heading3"/>
         <w:ind w:right="-717"/>
       </w:pPr>
-      <w:bookmarkStart w:id="22" w:name="_Toc82093348"/>
+      <w:bookmarkStart w:id="23" w:name="_Toc82093348"/>
       <w:r>
         <w:lastRenderedPageBreak/>
         <w:t>Signal Connections</w:t>
       </w:r>
-      <w:bookmarkEnd w:id="22"/>
+      <w:bookmarkEnd w:id="23"/>
     </w:p>
     <w:p>
       <w:pPr>
@@ -3988,7 +4008,7 @@
         <w:ind w:right="-717"/>
         <w:jc w:val="center"/>
       </w:pPr>
-      <w:bookmarkStart w:id="23" w:name="_Toc79064685"/>
+      <w:bookmarkStart w:id="24" w:name="_Toc79064685"/>
       <w:r>
         <w:t xml:space="preserve">Figure </w:t>
       </w:r>
@@ -4003,18 +4023,18 @@
       <w:r>
         <w:t xml:space="preserve"> Signal light connectors</w:t>
       </w:r>
-      <w:bookmarkEnd w:id="23"/>
+      <w:bookmarkEnd w:id="24"/>
     </w:p>
     <w:p>
       <w:pPr>
         <w:pStyle w:val="Heading3"/>
         <w:ind w:right="-717"/>
       </w:pPr>
-      <w:bookmarkStart w:id="24" w:name="_Toc82093349"/>
+      <w:bookmarkStart w:id="25" w:name="_Toc82093349"/>
       <w:r>
         <w:t>Stop button</w:t>
       </w:r>
-      <w:bookmarkEnd w:id="24"/>
+      <w:bookmarkEnd w:id="25"/>
     </w:p>
     <w:p>
       <w:pPr>
@@ -4024,7 +4044,13 @@
         </w:rPr>
       </w:pPr>
       <w:r>
-        <w:t xml:space="preserve">An optional stop button can be connected to the sensor module.  This permits the manual control of the signal from the signal location.  A typical use is at the station where a stop button can be used by the station master to control the departure of trains.  Wire connections to the stop button should be limited in length to ensure reliability.  As a rule of thumb 5m should be OK.  In the case where the stop button needs to be at a greater distance (possibly at the transfer area) an additional sensor module can be used as a remote stop button </w:t>
+        <w:t xml:space="preserve">An optional stop button can be connected to the sensor module.  This permits the manual control of the signal from the signal location.  A typical use is at the station where a stop button can be used by the station master to control the departure of trains.  Wire connections to the stop button should be limited in length to ensure reliability.  As a rule of thumb </w:t>
+      </w:r>
+      <w:r>
+        <w:t>10</w:t>
+      </w:r>
+      <w:r>
+        <w:t xml:space="preserve">m should be OK.  In the case where the stop button needs to be at a greater distance (possibly at the transfer area) an additional sensor module can be used as a remote stop button </w:t>
       </w:r>
       <w:r>
         <w:rPr>
@@ -4042,7 +4068,7 @@
           <w:color w:val="2F5496" w:themeColor="accent1" w:themeShade="BF"/>
         </w:rPr>
       </w:pPr>
-      <w:bookmarkStart w:id="25" w:name="_Toc82093350"/>
+      <w:bookmarkStart w:id="26" w:name="_Toc82093350"/>
       <w:r>
         <w:rPr>
           <w:rStyle w:val="Heading3Char"/>
@@ -4051,7 +4077,7 @@
         </w:rPr>
         <w:t>Address</w:t>
       </w:r>
-      <w:bookmarkEnd w:id="25"/>
+      <w:bookmarkEnd w:id="26"/>
     </w:p>
     <w:p>
       <w:pPr>
@@ -4192,7 +4218,7 @@
         <w:ind w:right="-717"/>
         <w:jc w:val="center"/>
       </w:pPr>
-      <w:bookmarkStart w:id="26" w:name="_Toc79064686"/>
+      <w:bookmarkStart w:id="27" w:name="_Toc79064686"/>
       <w:r>
         <w:t xml:space="preserve">Figure </w:t>
       </w:r>
@@ -4207,7 +4233,10 @@
       <w:r>
         <w:t xml:space="preserve"> Address switch</w:t>
       </w:r>
-      <w:bookmarkEnd w:id="26"/>
+      <w:bookmarkEnd w:id="27"/>
+      <w:r>
+        <w:t xml:space="preserve"> showing set to address 15</w:t>
+      </w:r>
     </w:p>
     <w:p>
       <w:pPr>
@@ -5581,12 +5610,12 @@
       <w:pPr>
         <w:pStyle w:val="Heading3"/>
       </w:pPr>
-      <w:bookmarkStart w:id="27" w:name="_Toc82093351"/>
+      <w:bookmarkStart w:id="28" w:name="_Toc82093351"/>
       <w:r>
         <w:lastRenderedPageBreak/>
         <w:t>Local Jumpers</w:t>
       </w:r>
-      <w:bookmarkEnd w:id="27"/>
+      <w:bookmarkEnd w:id="28"/>
     </w:p>
     <w:p>
       <w:pPr>
@@ -5649,7 +5678,7 @@
         <w:ind w:right="-717"/>
         <w:jc w:val="center"/>
       </w:pPr>
-      <w:bookmarkStart w:id="28" w:name="_Toc79064687"/>
+      <w:bookmarkStart w:id="29" w:name="_Toc79064687"/>
       <w:r>
         <w:t xml:space="preserve">Figure </w:t>
       </w:r>
@@ -5664,7 +5693,7 @@
       <w:r>
         <w:t xml:space="preserve"> Local configuration jumpers</w:t>
       </w:r>
-      <w:bookmarkEnd w:id="28"/>
+      <w:bookmarkEnd w:id="29"/>
     </w:p>
     <w:p>
       <w:pPr>
@@ -5812,7 +5841,13 @@
       </w:pPr>
       <w:r>
         <w:lastRenderedPageBreak/>
-        <w:t xml:space="preserve">Note; </w:t>
+        <w:t>Note</w:t>
+      </w:r>
+      <w:r>
+        <w:t>:</w:t>
+      </w:r>
+      <w:r>
+        <w:t xml:space="preserve"> </w:t>
       </w:r>
       <w:r>
         <w:t>an additional sensor module can be used to support the stop button</w:t>
@@ -5885,13 +5920,33 @@
         <w:ind w:right="-717"/>
       </w:pPr>
       <w:r>
-        <w:t xml:space="preserve">JP3 is used to disable the train sensor.  This permits the positioning of a remote train sensor, using an additional module, independent of the signal lights.  This would also supports the provision of automated </w:t>
-      </w:r>
-      <w:r>
-        <w:t xml:space="preserve">level crossing </w:t>
-      </w:r>
-      <w:r>
-        <w:t>barrier functions with advanced train sensor positioning.</w:t>
+        <w:t>JP3 is used to disable the sensor</w:t>
+      </w:r>
+      <w:r>
+        <w:t xml:space="preserve"> distance settings on the board</w:t>
+      </w:r>
+      <w:r>
+        <w:t xml:space="preserve">.  </w:t>
+      </w:r>
+      <w:r>
+        <w:t>When shorted the sensor will take the sensor range settings sent by the signal box</w:t>
+      </w:r>
+      <w:r>
+        <w:t xml:space="preserve">.  This </w:t>
+      </w:r>
+      <w:r>
+        <w:t xml:space="preserve">permits the use of the </w:t>
+      </w:r>
+      <w:proofErr w:type="spellStart"/>
+      <w:r>
+        <w:t>WHRDisplay</w:t>
+      </w:r>
+      <w:proofErr w:type="spellEnd"/>
+      <w:r>
+        <w:t xml:space="preserve"> application to configure the sensor settings</w:t>
+      </w:r>
+      <w:r>
+        <w:t>.</w:t>
       </w:r>
     </w:p>
     <w:p>
@@ -5910,12 +5965,12 @@
         <w:pStyle w:val="Heading3"/>
         <w:ind w:right="-717"/>
       </w:pPr>
-      <w:bookmarkStart w:id="29" w:name="_Toc82093352"/>
+      <w:bookmarkStart w:id="30" w:name="_Toc82093352"/>
       <w:r>
         <w:lastRenderedPageBreak/>
         <w:t>Train Sensor setup</w:t>
       </w:r>
-      <w:bookmarkEnd w:id="29"/>
+      <w:bookmarkEnd w:id="30"/>
     </w:p>
     <w:p>
       <w:pPr>
@@ -5935,6 +5990,22 @@
     </w:p>
     <w:p>
       <w:pPr>
+        <w:ind w:right="-717"/>
+      </w:pPr>
+      <w:r>
+        <w:t xml:space="preserve">Alternatively the </w:t>
+      </w:r>
+      <w:proofErr w:type="spellStart"/>
+      <w:r>
+        <w:t>WHRDisplay</w:t>
+      </w:r>
+      <w:proofErr w:type="spellEnd"/>
+      <w:r>
+        <w:t xml:space="preserve"> application can be used with the sensor configured for remote settings.</w:t>
+      </w:r>
+    </w:p>
+    <w:p>
+      <w:pPr>
         <w:keepNext/>
         <w:ind w:right="-717"/>
       </w:pPr>
@@ -5945,7 +6016,13 @@
         <w:t>range</w:t>
       </w:r>
       <w:r>
-        <w:t xml:space="preserve"> position a board between the train sensor and the track so that the board is a few centimetres closer to the sensor than any part of the train will travel.  The widest part of the train is likely the legs of the driver or passenger.  </w:t>
+        <w:t xml:space="preserve"> position a board between the train sensor and the track so that the board is a few centimetres closer to the sensor than any part of the train will travel.  The widest part of the train is likely the legs of the driver or passenger</w:t>
+      </w:r>
+      <w:r>
+        <w:t>s</w:t>
+      </w:r>
+      <w:r>
+        <w:t xml:space="preserve">.  </w:t>
       </w:r>
     </w:p>
     <w:p>
@@ -6001,7 +6078,7 @@
         <w:ind w:right="-717"/>
         <w:jc w:val="center"/>
       </w:pPr>
-      <w:bookmarkStart w:id="30" w:name="_Toc79064688"/>
+      <w:bookmarkStart w:id="31" w:name="_Toc79064688"/>
       <w:r>
         <w:t xml:space="preserve">Figure </w:t>
       </w:r>
@@ -6016,7 +6093,7 @@
       <w:r>
         <w:t xml:space="preserve"> Sensor setup method</w:t>
       </w:r>
-      <w:bookmarkEnd w:id="30"/>
+      <w:bookmarkEnd w:id="31"/>
     </w:p>
     <w:p>
       <w:pPr>
@@ -6086,7 +6163,7 @@
         <w:ind w:right="-717"/>
         <w:jc w:val="center"/>
       </w:pPr>
-      <w:bookmarkStart w:id="31" w:name="_Toc79064689"/>
+      <w:bookmarkStart w:id="32" w:name="_Toc79064689"/>
       <w:r>
         <w:t xml:space="preserve">Figure </w:t>
       </w:r>
@@ -6101,7 +6178,7 @@
       <w:r>
         <w:t xml:space="preserve"> Sensor adjustment screws and sensor active LED</w:t>
       </w:r>
-      <w:bookmarkEnd w:id="31"/>
+      <w:bookmarkEnd w:id="32"/>
     </w:p>
     <w:p>
       <w:pPr>
@@ -6177,8 +6254,6 @@
       <w:r>
         <w:t>.</w:t>
       </w:r>
-      <w:bookmarkStart w:id="32" w:name="_GoBack"/>
-      <w:bookmarkEnd w:id="32"/>
     </w:p>
     <w:p>
       <w:pPr>
@@ -6306,7 +6381,13 @@
         <w:t>area is an approximately 200m radius</w:t>
       </w:r>
       <w:r>
-        <w:t>.  The unit has an indoor box that provides power and the network connectivity.  Note; the indoor unit is a custom device built using the TP-Link power over ethernet adaptor and the main board from an GL-</w:t>
+        <w:t>.  The unit has an indoor box that provides power and the network connectivity.  Note</w:t>
+      </w:r>
+      <w:r>
+        <w:t>:</w:t>
+      </w:r>
+      <w:r>
+        <w:t xml:space="preserve"> the indoor unit is a custom device built using the TP-Link power over ethernet adaptor and the main board from an GL-</w:t>
       </w:r>
       <w:proofErr w:type="spellStart"/>
       <w:r>
@@ -6423,6 +6504,9 @@
       </w:pPr>
       <w:r>
         <w:t>The ESP board will be damaged if the USB is connected at the same time as the board power supply.  The board power supply must be disconnected before using the USB to program the ESP32.</w:t>
+      </w:r>
+      <w:r>
+        <w:t xml:space="preserve">  The ESP32DevKit devices are socketed and can be removed from the main PCB for reprogramming to eliminate the need to disconnect wiring on site.</w:t>
       </w:r>
     </w:p>
     <w:p>

</xml_diff>